<commit_message>
First adjustment revision PJK-05
</commit_message>
<xml_diff>
--- a/PJK/Draft PJK-05.docx
+++ b/PJK/Draft PJK-05.docx
@@ -1,6 +1,6 @@
 
 <file path=word/document.xml><?xml version="1.0" encoding="utf-8"?>
-<w:document xmlns:wpc="http://schemas.microsoft.com/office/word/2010/wordprocessingCanvas" xmlns:cx="http://schemas.microsoft.com/office/drawing/2014/chartex" xmlns:cx1="http://schemas.microsoft.com/office/drawing/2015/9/8/chartex" xmlns:cx2="http://schemas.microsoft.com/office/drawing/2015/10/21/chartex" xmlns:cx3="http://schemas.microsoft.com/office/drawing/2016/5/9/chartex" xmlns:cx4="http://schemas.microsoft.com/office/drawing/2016/5/10/chartex" xmlns:cx5="http://schemas.microsoft.com/office/drawing/2016/5/11/chartex" xmlns:cx6="http://schemas.microsoft.com/office/drawing/2016/5/12/chartex" xmlns:cx7="http://schemas.microsoft.com/office/drawing/2016/5/13/chartex" xmlns:cx8="http://schemas.microsoft.com/office/drawing/2016/5/14/chartex" xmlns:mc="http://schemas.openxmlformats.org/markup-compatibility/2006" xmlns:aink="http://schemas.microsoft.com/office/drawing/2016/ink" xmlns:am3d="http://schemas.microsoft.com/office/drawing/2017/model3d" xmlns:o="urn:schemas-microsoft-com:office:office" xmlns:oel="http://schemas.microsoft.com/office/2019/extlst" xmlns:r="http://schemas.openxmlformats.org/officeDocument/2006/relationships" xmlns:m="http://schemas.openxmlformats.org/officeDocument/2006/math" xmlns:v="urn:schemas-microsoft-com:vml" xmlns:wp14="http://schemas.microsoft.com/office/word/2010/wordprocessingDrawing" xmlns:wp="http://schemas.openxmlformats.org/drawingml/2006/wordprocessingDrawing" xmlns:w10="urn:schemas-microsoft-com:office:word" xmlns:w="http://schemas.openxmlformats.org/wordprocessingml/2006/main" xmlns:w14="http://schemas.microsoft.com/office/word/2010/wordml" xmlns:w15="http://schemas.microsoft.com/office/word/2012/wordml" xmlns:w16cex="http://schemas.microsoft.com/office/word/2018/wordml/cex" xmlns:w16cid="http://schemas.microsoft.com/office/word/2016/wordml/cid" xmlns:w16="http://schemas.microsoft.com/office/word/2018/wordml" xmlns:w16du="http://schemas.microsoft.com/office/word/2023/wordml/word16du" xmlns:w16sdtdh="http://schemas.microsoft.com/office/word/2020/wordml/sdtdatahash" xmlns:w16se="http://schemas.microsoft.com/office/word/2015/wordml/symex" xmlns:wpg="http://schemas.microsoft.com/office/word/2010/wordprocessingGroup" xmlns:wpi="http://schemas.microsoft.com/office/word/2010/wordprocessingInk" xmlns:wne="http://schemas.microsoft.com/office/word/2006/wordml" xmlns:wps="http://schemas.microsoft.com/office/word/2010/wordprocessingShape" xmlns:a="http://schemas.openxmlformats.org/drawingml/2006/main" xmlns:pic="http://schemas.openxmlformats.org/drawingml/2006/picture" xmlns:a14="http://schemas.microsoft.com/office/drawing/2010/main" mc:Ignorable="w14 w15 w16se w16cid w16 w16cex w16sdtdh w16du wp14">
+<w:document xmlns:wpc="http://schemas.microsoft.com/office/word/2010/wordprocessingCanvas" xmlns:cx="http://schemas.microsoft.com/office/drawing/2014/chartex" xmlns:cx1="http://schemas.microsoft.com/office/drawing/2015/9/8/chartex" xmlns:cx2="http://schemas.microsoft.com/office/drawing/2015/10/21/chartex" xmlns:cx3="http://schemas.microsoft.com/office/drawing/2016/5/9/chartex" xmlns:cx4="http://schemas.microsoft.com/office/drawing/2016/5/10/chartex" xmlns:cx5="http://schemas.microsoft.com/office/drawing/2016/5/11/chartex" xmlns:cx6="http://schemas.microsoft.com/office/drawing/2016/5/12/chartex" xmlns:cx7="http://schemas.microsoft.com/office/drawing/2016/5/13/chartex" xmlns:cx8="http://schemas.microsoft.com/office/drawing/2016/5/14/chartex" xmlns:mc="http://schemas.openxmlformats.org/markup-compatibility/2006" xmlns:aink="http://schemas.microsoft.com/office/drawing/2016/ink" xmlns:am3d="http://schemas.microsoft.com/office/drawing/2017/model3d" xmlns:o="urn:schemas-microsoft-com:office:office" xmlns:r="http://schemas.openxmlformats.org/officeDocument/2006/relationships" xmlns:m="http://schemas.openxmlformats.org/officeDocument/2006/math" xmlns:v="urn:schemas-microsoft-com:vml" xmlns:wp14="http://schemas.microsoft.com/office/word/2010/wordprocessingDrawing" xmlns:wp="http://schemas.openxmlformats.org/drawingml/2006/wordprocessingDrawing" xmlns:w10="urn:schemas-microsoft-com:office:word" xmlns:w="http://schemas.openxmlformats.org/wordprocessingml/2006/main" xmlns:w14="http://schemas.microsoft.com/office/word/2010/wordml" xmlns:w15="http://schemas.microsoft.com/office/word/2012/wordml" xmlns:w16cex="http://schemas.microsoft.com/office/word/2018/wordml/cex" xmlns:w16cid="http://schemas.microsoft.com/office/word/2016/wordml/cid" xmlns:w16="http://schemas.microsoft.com/office/word/2018/wordml" xmlns:w16sdtdh="http://schemas.microsoft.com/office/word/2020/wordml/sdtdatahash" xmlns:w16se="http://schemas.microsoft.com/office/word/2015/wordml/symex" xmlns:wpg="http://schemas.microsoft.com/office/word/2010/wordprocessingGroup" xmlns:wpi="http://schemas.microsoft.com/office/word/2010/wordprocessingInk" xmlns:wne="http://schemas.microsoft.com/office/word/2006/wordml" xmlns:wps="http://schemas.microsoft.com/office/word/2010/wordprocessingShape" mc:Ignorable="w14 w15 w16se w16cid w16 w16cex w16sdtdh wp14">
   <w:body>
     <w:p>
       <w:pPr>
@@ -41,7 +41,7 @@
     <w:p>
       <w:pPr>
         <w:spacing w:before="2"/>
-        <w:ind w:left="1056" w:right="1813"/>
+        <w:ind w:right="4"/>
         <w:jc w:val="center"/>
         <w:rPr>
           <w:b/>
@@ -96,6 +96,15 @@
       <w:r>
         <w:rPr>
           <w:b/>
+          <w:spacing w:val="-9"/>
+          <w:sz w:val="28"/>
+          <w:lang w:val="en-US"/>
+        </w:rPr>
+        <w:t xml:space="preserve">Asynchronous </w:t>
+      </w:r>
+      <w:r>
+        <w:rPr>
+          <w:b/>
           <w:sz w:val="28"/>
         </w:rPr>
         <w:t>berbasis</w:t>
@@ -105,6 +114,7 @@
           <w:b/>
           <w:spacing w:val="-8"/>
           <w:sz w:val="28"/>
+          <w:lang w:val="en-US"/>
         </w:rPr>
         <w:t xml:space="preserve"> </w:t>
       </w:r>
@@ -116,15 +126,6 @@
         </w:rPr>
         <w:t>Mikrokontroler</w:t>
       </w:r>
-    </w:p>
-    <w:p>
-      <w:pPr>
-        <w:pStyle w:val="BodyText"/>
-        <w:rPr>
-          <w:b/>
-          <w:sz w:val="20"/>
-        </w:rPr>
-      </w:pPr>
     </w:p>
     <w:p>
       <w:pPr>
@@ -179,29 +180,33 @@
           <w:sz w:val="24"/>
           <w:szCs w:val="24"/>
         </w:rPr>
-        <w:t xml:space="preserve">Mengenal dasar komunikasi data </w:t>
+        <w:t xml:space="preserve">Mengenal </w:t>
       </w:r>
       <w:r>
         <w:rPr>
           <w:sz w:val="24"/>
           <w:szCs w:val="24"/>
-        </w:rPr>
-        <w:t xml:space="preserve">asynchronous </w:t>
-      </w:r>
-      <w:r>
-        <w:rPr>
+          <w:lang w:val="en-US"/>
+        </w:rPr>
+        <w:t xml:space="preserve">dan memahami protokol komunikasi data </w:t>
+      </w:r>
+      <w:r>
+        <w:rPr>
+          <w:i/>
+          <w:iCs/>
           <w:sz w:val="24"/>
           <w:szCs w:val="24"/>
-        </w:rPr>
-        <w:t xml:space="preserve">berbasis </w:t>
-      </w:r>
-      <w:r>
-        <w:rPr>
-          <w:spacing w:val="-2"/>
+          <w:lang w:val="en-US"/>
+        </w:rPr>
+        <w:t>asynchronous</w:t>
+      </w:r>
+      <w:r>
+        <w:rPr>
           <w:sz w:val="24"/>
           <w:szCs w:val="24"/>
-        </w:rPr>
-        <w:t>mikrokontroler</w:t>
+          <w:lang w:val="en-US"/>
+        </w:rPr>
+        <w:t xml:space="preserve"> berbasis mikrokontroler</w:t>
       </w:r>
     </w:p>
     <w:p>
@@ -236,6 +241,15 @@
       </w:r>
       <w:r>
         <w:rPr>
+          <w:spacing w:val="-6"/>
+          <w:sz w:val="24"/>
+          <w:szCs w:val="24"/>
+          <w:lang w:val="en-US"/>
+        </w:rPr>
+        <w:t xml:space="preserve">dan memahami prinsip kerja protokol komunikasi </w:t>
+      </w:r>
+      <w:r>
+        <w:rPr>
           <w:sz w:val="24"/>
           <w:szCs w:val="24"/>
         </w:rPr>
@@ -331,7 +345,6 @@
         <w:tabs>
           <w:tab w:val="left" w:pos="820"/>
         </w:tabs>
-        <w:spacing w:before="0"/>
         <w:rPr>
           <w:sz w:val="24"/>
         </w:rPr>
@@ -339,15 +352,9 @@
       <w:r>
         <w:rPr>
           <w:sz w:val="24"/>
-        </w:rPr>
-        <w:t xml:space="preserve">Komunikasi </w:t>
-      </w:r>
-      <w:r>
-        <w:rPr>
-          <w:spacing w:val="-4"/>
-          <w:sz w:val="24"/>
-        </w:rPr>
-        <w:t>data</w:t>
+          <w:lang w:val="en-US"/>
+        </w:rPr>
+        <w:t>Rangkaian Listrik</w:t>
       </w:r>
     </w:p>
     <w:p>
@@ -367,15 +374,9 @@
       <w:r>
         <w:rPr>
           <w:sz w:val="24"/>
-        </w:rPr>
-        <w:t xml:space="preserve">Pemrograman </w:t>
-      </w:r>
-      <w:r>
-        <w:rPr>
-          <w:spacing w:val="-2"/>
-          <w:sz w:val="24"/>
-        </w:rPr>
-        <w:t>komputer</w:t>
+          <w:lang w:val="en-US"/>
+        </w:rPr>
+        <w:t>Dasar Informatika</w:t>
       </w:r>
     </w:p>
     <w:p>
@@ -395,15 +396,9 @@
       <w:r>
         <w:rPr>
           <w:sz w:val="24"/>
-        </w:rPr>
-        <w:t xml:space="preserve">Pengolahan </w:t>
-      </w:r>
-      <w:r>
-        <w:rPr>
-          <w:spacing w:val="-2"/>
-          <w:sz w:val="24"/>
-        </w:rPr>
-        <w:t>Sinyal</w:t>
+          <w:lang w:val="en-US"/>
+        </w:rPr>
+        <w:t>Elektronika Analog</w:t>
       </w:r>
     </w:p>
     <w:p>
@@ -423,15 +418,9 @@
       <w:r>
         <w:rPr>
           <w:sz w:val="24"/>
-        </w:rPr>
-        <w:t xml:space="preserve">Sistem </w:t>
-      </w:r>
-      <w:r>
-        <w:rPr>
-          <w:spacing w:val="-2"/>
-          <w:sz w:val="24"/>
-        </w:rPr>
-        <w:t>Digital</w:t>
+          <w:lang w:val="en-US"/>
+        </w:rPr>
+        <w:t>Pengolahan Data</w:t>
       </w:r>
     </w:p>
     <w:p>
@@ -451,15 +440,31 @@
       <w:r>
         <w:rPr>
           <w:sz w:val="24"/>
-        </w:rPr>
-        <w:t xml:space="preserve">Rangkaian listrik dan </w:t>
-      </w:r>
-      <w:r>
-        <w:rPr>
-          <w:spacing w:val="-2"/>
+          <w:lang w:val="en-US"/>
+        </w:rPr>
+        <w:t>Elektronika Digital</w:t>
+      </w:r>
+    </w:p>
+    <w:p>
+      <w:pPr>
+        <w:pStyle w:val="ListParagraph"/>
+        <w:numPr>
+          <w:ilvl w:val="0"/>
+          <w:numId w:val="24"/>
+        </w:numPr>
+        <w:tabs>
+          <w:tab w:val="left" w:pos="820"/>
+        </w:tabs>
+        <w:rPr>
           <w:sz w:val="24"/>
         </w:rPr>
-        <w:t>elektronika</w:t>
+      </w:pPr>
+      <w:r>
+        <w:rPr>
+          <w:sz w:val="24"/>
+          <w:lang w:val="en-US"/>
+        </w:rPr>
+        <w:t>Jaringan Komunikasi</w:t>
       </w:r>
     </w:p>
     <w:p>
@@ -606,34 +611,80 @@
       </w:r>
       <w:r>
         <w:rPr>
+          <w:iCs/>
+          <w:lang w:val="en-US"/>
+        </w:rPr>
+        <w:t xml:space="preserve">Perangkat </w:t>
+      </w:r>
+      <w:r>
+        <w:rPr>
+          <w:lang w:val="en-US"/>
+        </w:rPr>
+        <w:t xml:space="preserve">yang menggunakan protokol komunikasi UART dapat terhubung langsung pada perangkat lain yang juga mendukung protokol UART secara </w:t>
+      </w:r>
+      <w:r>
+        <w:rPr>
           <w:i/>
-        </w:rPr>
-        <w:t>Device</w:t>
+          <w:iCs/>
+          <w:lang w:val="en-US"/>
+        </w:rPr>
+        <w:t>wired</w:t>
+      </w:r>
+      <w:r>
+        <w:rPr>
+          <w:lang w:val="en-US"/>
+        </w:rPr>
+        <w:t xml:space="preserve"> dan juga secara </w:t>
       </w:r>
       <w:r>
         <w:rPr>
           <w:i/>
-          <w:spacing w:val="-3"/>
-        </w:rPr>
-        <w:t xml:space="preserve"> </w:t>
-      </w:r>
-      <w:r>
-        <w:t>yang</w:t>
-      </w:r>
-      <w:r>
-        <w:rPr>
-          <w:spacing w:val="-3"/>
-        </w:rPr>
-        <w:t xml:space="preserve"> </w:t>
-      </w:r>
-      <w:r>
-        <w:t xml:space="preserve">memiliki interface UART dapat terhubung langsung pada pin modul RF[5]. Dalam pengiriman data, </w:t>
+          <w:iCs/>
+          <w:lang w:val="en-US"/>
+        </w:rPr>
+        <w:t>wireless</w:t>
+      </w:r>
+      <w:r>
+        <w:rPr>
+          <w:lang w:val="en-US"/>
+        </w:rPr>
+        <w:t xml:space="preserve"> dengan menggunakan modul RF433 [5]</w:t>
+      </w:r>
+      <w:r>
+        <w:rPr>
+          <w:lang w:val="en-US"/>
+        </w:rPr>
+        <w:t xml:space="preserve">, </w:t>
       </w:r>
       <w:r>
         <w:rPr>
           <w:i/>
-        </w:rPr>
-        <w:t xml:space="preserve">clock </w:t>
+          <w:iCs/>
+          <w:lang w:val="en-US"/>
+        </w:rPr>
+        <w:t>bluetooth</w:t>
+      </w:r>
+      <w:r>
+        <w:rPr>
+          <w:lang w:val="en-US"/>
+        </w:rPr>
+        <w:t>, Wi-Fi, dll</w:t>
+      </w:r>
+      <w:r>
+        <w:rPr>
+          <w:lang w:val="en-US"/>
+        </w:rPr>
+        <w:t xml:space="preserve">. </w:t>
+      </w:r>
+      <w:r>
+        <w:t xml:space="preserve">Dalam pengiriman data, </w:t>
+      </w:r>
+      <w:r>
+        <w:rPr>
+          <w:i/>
+          <w:lang w:val="en-US"/>
+        </w:rPr>
+        <w:t xml:space="preserve">baudrate </w:t>
       </w:r>
       <w:r>
         <w:t xml:space="preserve">antara pengirim dan penerima harus sama karena paket data dikirim tiap bit mengandalkan </w:t>
@@ -641,8 +692,9 @@
       <w:r>
         <w:rPr>
           <w:i/>
-        </w:rPr>
-        <w:t xml:space="preserve">clock </w:t>
+          <w:lang w:val="en-US"/>
+        </w:rPr>
+        <w:t xml:space="preserve">baudrate </w:t>
       </w:r>
       <w:r>
         <w:t xml:space="preserve">tersebut. Inilah salah satu keuntungan model </w:t>
@@ -654,7 +706,11 @@
         <w:t xml:space="preserve">asynchronous </w:t>
       </w:r>
       <w:r>
-        <w:t>dalam pengiriman data karena dengan hanya satu kabel transmisi maka data dapat dikirimkan.</w:t>
+        <w:t xml:space="preserve">dalam pengiriman data karena dengan hanya satu kabel transmisi maka data dapat </w:t>
+      </w:r>
+      <w:r>
+        <w:lastRenderedPageBreak/>
+        <w:t>dikirimkan.</w:t>
       </w:r>
       <w:r>
         <w:rPr>
@@ -1063,6 +1119,7 @@
         <w:rPr>
           <w:noProof/>
         </w:rPr>
+        <w:lastRenderedPageBreak/>
         <w:drawing>
           <wp:inline distT="0" distB="0" distL="0" distR="0" wp14:anchorId="638AA846" wp14:editId="1820624F">
             <wp:extent cx="3895725" cy="1990725"/>
@@ -1466,6 +1523,7 @@
         <w:rPr>
           <w:lang w:val="en-US"/>
         </w:rPr>
+        <w:lastRenderedPageBreak/>
         <w:t>Modbus digunakan untuk komunikasi antar banyak perangkat dalam satu jaringan. Modbus banyak digunakan untuk menghubungkan komputer pemantau dengan remote terminal unit (RTU) pada sistem supervisory control and data aquisition (SCADA).</w:t>
       </w:r>
     </w:p>
@@ -1738,7 +1796,14 @@
         <w:rPr>
           <w:lang w:val="en-US"/>
         </w:rPr>
-        <w:t>Setiap jenis perangkat, baik itu PLC, HMI, Control Panel, Driver, Motion Control, Perangkat I/O, dapat menggunakan protokol Modbus untuk memulai sebuah komunikasi jarak jauh. Komunikasi yang sama dapat dilakukan juga pada jalur serial sama seperti jaringan ethernet TCP/IP. Perangkat Gateway memungkinkan komunikasi antar beberapa tipe bus atau jaringan menggunakan protokol Modbus.</w:t>
+        <w:t xml:space="preserve">Setiap jenis perangkat, baik itu PLC, HMI, Control Panel, Driver, Motion Control, Perangkat I/O, dapat menggunakan protokol Modbus untuk memulai sebuah komunikasi jarak </w:t>
+      </w:r>
+      <w:r>
+        <w:rPr>
+          <w:lang w:val="en-US"/>
+        </w:rPr>
+        <w:lastRenderedPageBreak/>
+        <w:t>jauh. Komunikasi yang sama dapat dilakukan juga pada jalur serial sama seperti jaringan ethernet TCP/IP. Perangkat Gateway memungkinkan komunikasi antar beberapa tipe bus atau jaringan menggunakan protokol Modbus.</w:t>
       </w:r>
       <w:r>
         <w:rPr>
@@ -2101,7 +2166,14 @@
         <w:rPr>
           <w:lang w:val="en-US"/>
         </w:rPr>
-        <w:t>Application Data Unit (ADU) dari sebuah Modbus protokol dibangun oleh klien yang menginisiasi sebuah transaksi data. Fungsi tersebut mengindikasikan ke server jenis aksi yang akan dilakukan. Kemudian protokol Modbus membangun format yang telah diminta oleh klien.</w:t>
+        <w:t xml:space="preserve">Application Data Unit (ADU) dari sebuah Modbus protokol dibangun oleh klien yang menginisiasi </w:t>
+      </w:r>
+      <w:r>
+        <w:rPr>
+          <w:lang w:val="en-US"/>
+        </w:rPr>
+        <w:lastRenderedPageBreak/>
+        <w:t>sebuah transaksi data. Fungsi tersebut mengindikasikan ke server jenis aksi yang akan dilakukan. Kemudian protokol Modbus membangun format yang telah diminta oleh klien.</w:t>
       </w:r>
     </w:p>
     <w:p>
@@ -2451,6 +2523,7 @@
         <w:rPr>
           <w:lang w:val="en-US"/>
         </w:rPr>
+        <w:lastRenderedPageBreak/>
         <w:t xml:space="preserve">05 </w:t>
       </w:r>
       <w:r>
@@ -3407,6 +3480,7 @@
           <w:u w:val="single"/>
           <w:lang w:val="en-US"/>
         </w:rPr>
+        <w:lastRenderedPageBreak/>
         <w:t>Length:</w:t>
       </w:r>
       <w:r>
@@ -3462,7 +3536,7 @@
         </w:rPr>
         <w:t xml:space="preserve">: CRC adalah Cyclic Redundancy Check yaitu sebuah metode untuk pengecekan error. CRC ini menggunakan 2 byte frame juga, untuk menghitung dan mengetahui lebih jelas dapat dilihat di </w:t>
       </w:r>
-      <w:hyperlink w:history="1" r:id="rId11">
+      <w:hyperlink r:id="rId11" w:history="1">
         <w:r>
           <w:rPr>
             <w:rStyle w:val="Hyperlink"/>
@@ -4098,6 +4172,7 @@
           <w:iCs/>
           <w:lang w:val="en-US"/>
         </w:rPr>
+        <w:lastRenderedPageBreak/>
         <w:t>Input</w:t>
       </w:r>
       <w:r>
@@ -5021,6 +5096,7 @@
         <w:rPr>
           <w:lang w:val="en-US"/>
         </w:rPr>
+        <w:lastRenderedPageBreak/>
         <w:t>[RTU Address] [Function Code] [2*panjang data] [data] [data][data…] [data…] [CRC1] [CRC2]</w:t>
       </w:r>
     </w:p>
@@ -5220,6 +5296,7 @@
         <w:ind w:left="0" w:right="4"/>
       </w:pPr>
       <w:r>
+        <w:lastRenderedPageBreak/>
         <w:t xml:space="preserve">Langkah </w:t>
       </w:r>
       <w:r>
@@ -5487,11 +5564,11 @@
           </mc:Choice>
           <mc:Fallback>
             <w:pict>
-              <v:shapetype id="_x0000_t202" coordsize="21600,21600" o:spt="202" path="m,l,21600r21600,l21600,xe" w14:anchorId="4B3C3017">
+              <v:shapetype w14:anchorId="4B3C3017" id="_x0000_t202" coordsize="21600,21600" o:spt="202" path="m,l,21600r21600,l21600,xe">
                 <v:stroke joinstyle="miter"/>
                 <v:path gradientshapeok="t" o:connecttype="rect"/>
               </v:shapetype>
-              <v:shape id="Text Box 32" style="position:absolute;left:0;text-align:left;margin-left:416.2pt;margin-top:111.2pt;width:467.4pt;height:.05pt;z-index:251658241;visibility:visible;mso-wrap-style:square;mso-width-percent:0;mso-wrap-distance-left:9pt;mso-wrap-distance-top:0;mso-wrap-distance-right:9pt;mso-wrap-distance-bottom:0;mso-position-horizontal:right;mso-position-horizontal-relative:margin;mso-position-vertical:absolute;mso-position-vertical-relative:text;mso-width-percent:0;mso-width-relative:margin;v-text-anchor:top" o:spid="_x0000_s1026" stroked="f" type="#_x0000_t202" o:gfxdata="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">
+              <v:shape id="Text Box 32" o:spid="_x0000_s1026" type="#_x0000_t202" style="position:absolute;left:0;text-align:left;margin-left:416.2pt;margin-top:111.2pt;width:467.4pt;height:.05pt;z-index:251658241;visibility:visible;mso-wrap-style:square;mso-width-percent:0;mso-wrap-distance-left:9pt;mso-wrap-distance-top:0;mso-wrap-distance-right:9pt;mso-wrap-distance-bottom:0;mso-position-horizontal:right;mso-position-horizontal-relative:margin;mso-position-vertical:absolute;mso-position-vertical-relative:text;mso-width-percent:0;mso-width-relative:margin;v-text-anchor:top" o:gfxdata="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" stroked="f">
                 <v:textbox style="mso-fit-shape-to-text:t" inset="0,0,0,0">
                   <w:txbxContent>
                     <w:p>
@@ -5723,7 +5800,7 @@
         </w:rPr>
         <w:t xml:space="preserve">, </w:t>
       </w:r>
-      <w:hyperlink w:history="1" r:id="rId15">
+      <w:hyperlink r:id="rId15" w:history="1">
         <w:r>
           <w:rPr>
             <w:rStyle w:val="Hyperlink"/>
@@ -5807,7 +5884,19 @@
         <w:rPr>
           <w:lang w:val="en-US"/>
         </w:rPr>
-        <w:t xml:space="preserve">protokol komunikasi UART menggunakan Arduino seperti pada </w:t>
+        <w:t xml:space="preserve">protokol komunikasi UART menggunakan Arduino </w:t>
+      </w:r>
+      <w:r>
+        <w:rPr>
+          <w:lang w:val="en-US"/>
+        </w:rPr>
+        <w:t xml:space="preserve">1 </w:t>
+      </w:r>
+      <w:r>
+        <w:rPr>
+          <w:lang w:val="en-US"/>
+        </w:rPr>
+        <w:t xml:space="preserve">seperti pada </w:t>
       </w:r>
       <w:r>
         <w:rPr>
@@ -5923,7 +6012,7 @@
           <w:lang w:val="en-US"/>
         </w:rPr>
       </w:pPr>
-      <w:bookmarkStart w:name="_Ref147704863" w:id="0"/>
+      <w:bookmarkStart w:id="0" w:name="_Ref147704863"/>
       <w:r>
         <w:t xml:space="preserve">Gambar </w:t>
       </w:r>
@@ -6029,7 +6118,19 @@
         <w:rPr>
           <w:lang w:val="en-US"/>
         </w:rPr>
-        <w:t>Buat program untuk penerimaan data protokol komunikasi UART menggunakan Arduino seperti</w:t>
+        <w:t xml:space="preserve">Buat program untuk penerimaan data protokol komunikasi UART menggunakan Arduino </w:t>
+      </w:r>
+      <w:r>
+        <w:rPr>
+          <w:lang w:val="en-US"/>
+        </w:rPr>
+        <w:t xml:space="preserve">2 </w:t>
+      </w:r>
+      <w:r>
+        <w:rPr>
+          <w:lang w:val="en-US"/>
+        </w:rPr>
+        <w:t>seperti</w:t>
       </w:r>
       <w:r>
         <w:rPr>
@@ -6102,6 +6203,7 @@
           <w:noProof/>
           <w:lang w:val="en-US"/>
         </w:rPr>
+        <w:lastRenderedPageBreak/>
         <w:drawing>
           <wp:inline distT="0" distB="0" distL="0" distR="0" wp14:anchorId="57318050" wp14:editId="24736C4C">
             <wp:extent cx="3324689" cy="2333951"/>
@@ -6160,7 +6262,7 @@
           <w:lang w:val="en-US"/>
         </w:rPr>
       </w:pPr>
-      <w:bookmarkStart w:name="_Ref147704941" w:id="1"/>
+      <w:bookmarkStart w:id="1" w:name="_Ref147704941"/>
       <w:r>
         <w:t xml:space="preserve">Gambar </w:t>
       </w:r>
@@ -6260,7 +6362,19 @@
         <w:rPr>
           <w:lang w:val="en-US"/>
         </w:rPr>
-        <w:t>ke Arduino.</w:t>
+        <w:t xml:space="preserve">ke </w:t>
+      </w:r>
+      <w:r>
+        <w:rPr>
+          <w:lang w:val="en-US"/>
+        </w:rPr>
+        <w:t xml:space="preserve">masing-masing </w:t>
+      </w:r>
+      <w:r>
+        <w:rPr>
+          <w:lang w:val="en-US"/>
+        </w:rPr>
+        <w:t>Arduino.</w:t>
       </w:r>
     </w:p>
     <w:p>
@@ -6290,6 +6404,54 @@
       </w:r>
       <w:r>
         <w:t>.</w:t>
+      </w:r>
+    </w:p>
+    <w:p>
+      <w:pPr>
+        <w:pStyle w:val="BodyText"/>
+        <w:numPr>
+          <w:ilvl w:val="0"/>
+          <w:numId w:val="35"/>
+        </w:numPr>
+      </w:pPr>
+      <w:r>
+        <w:rPr>
+          <w:lang w:val="en-US"/>
+        </w:rPr>
+        <w:t xml:space="preserve">Buka Arduino IDE pada </w:t>
+      </w:r>
+      <w:r>
+        <w:rPr>
+          <w:lang w:val="en-US"/>
+        </w:rPr>
+        <w:t>laptop yang tersambung dengan Arduino 2</w:t>
+      </w:r>
+      <w:r>
+        <w:rPr>
+          <w:lang w:val="en-US"/>
+        </w:rPr>
+        <w:t>, lalu buka serial monitor</w:t>
+      </w:r>
+      <w:r>
+        <w:rPr>
+          <w:lang w:val="en-US"/>
+        </w:rPr>
+        <w:t>.</w:t>
+      </w:r>
+    </w:p>
+    <w:p>
+      <w:pPr>
+        <w:pStyle w:val="BodyText"/>
+        <w:numPr>
+          <w:ilvl w:val="0"/>
+          <w:numId w:val="35"/>
+        </w:numPr>
+      </w:pPr>
+      <w:r>
+        <w:rPr>
+          <w:lang w:val="en-US"/>
+        </w:rPr>
+        <w:t>Pastikan baudrate pada kode program Arduino 2 sama dengan baudrate serial monitornya.</w:t>
       </w:r>
     </w:p>
     <w:p>
@@ -6575,6 +6737,7 @@
         <w:rPr>
           <w:lang w:val="en-US"/>
         </w:rPr>
+        <w:lastRenderedPageBreak/>
         <w:t xml:space="preserve">Atur konfigurasi blok UART PSoC 1 seperti </w:t>
       </w:r>
       <w:r>
@@ -6695,7 +6858,7 @@
           <w:lang w:val="en-US"/>
         </w:rPr>
       </w:pPr>
-      <w:bookmarkStart w:name="_Ref147702044" w:id="2"/>
+      <w:bookmarkStart w:id="2" w:name="_Ref147702044"/>
       <w:r>
         <w:t xml:space="preserve">Gambar </w:t>
       </w:r>
@@ -6781,13 +6944,7 @@
         <w:rPr>
           <w:lang w:val="en-US"/>
         </w:rPr>
-        <w:instrText xml:space="preserve"> REF _Ref147700947 \h </w:instrText>
-      </w:r>
-      <w:r>
-        <w:rPr>
-          <w:lang w:val="en-US"/>
-        </w:rPr>
-        <w:instrText xml:space="preserve"> \* MERGEFORMAT </w:instrText>
+        <w:instrText xml:space="preserve"> REF _Ref148312602 \h </w:instrText>
       </w:r>
       <w:r>
         <w:rPr>
@@ -6816,7 +6973,7 @@
         <w:rPr>
           <w:noProof/>
         </w:rPr>
-        <w:t>5</w:t>
+        <w:t>6</w:t>
       </w:r>
       <w:r>
         <w:rPr>
@@ -6843,9 +7000,9 @@
           <w:lang w:val="en-US"/>
         </w:rPr>
         <w:drawing>
-          <wp:inline distT="0" distB="0" distL="0" distR="0" wp14:anchorId="628BAE85" wp14:editId="69686E7A">
-            <wp:extent cx="4564380" cy="3480340"/>
-            <wp:effectExtent l="0" t="0" r="7620" b="6350"/>
+          <wp:inline distT="0" distB="0" distL="0" distR="0" wp14:anchorId="628BAE85" wp14:editId="385F6136">
+            <wp:extent cx="3378200" cy="2575877"/>
+            <wp:effectExtent l="0" t="0" r="0" b="0"/>
             <wp:docPr id="41" name="Picture 41" descr="A screenshot of a computer&#10;&#10;Description automatically generated"/>
             <wp:cNvGraphicFramePr>
               <a:graphicFrameLocks xmlns:a="http://schemas.openxmlformats.org/drawingml/2006/main" noChangeAspect="1"/>
@@ -6866,7 +7023,7 @@
                   <pic:spPr>
                     <a:xfrm>
                       <a:off x="0" y="0"/>
-                      <a:ext cx="4578536" cy="3491134"/>
+                      <a:ext cx="3393725" cy="2587714"/>
                     </a:xfrm>
                     <a:prstGeom prst="rect">
                       <a:avLst/>
@@ -6889,6 +7046,7 @@
           <w:lang w:val="en-US"/>
         </w:rPr>
       </w:pPr>
+      <w:bookmarkStart w:id="3" w:name="_Ref148312602"/>
       <w:r>
         <w:t xml:space="preserve">Gambar </w:t>
       </w:r>
@@ -6931,6 +7089,7 @@
       <w:r>
         <w:fldChar w:fldCharType="end"/>
       </w:r>
+      <w:bookmarkEnd w:id="3"/>
       <w:r>
         <w:rPr>
           <w:lang w:val="en-US"/>
@@ -6961,6 +7120,7 @@
         <w:rPr>
           <w:lang w:val="en-US"/>
         </w:rPr>
+        <w:lastRenderedPageBreak/>
         <w:t>Buat kode program seperti</w:t>
       </w:r>
       <w:r>
@@ -7030,15 +7190,11 @@
         <w:jc w:val="center"/>
       </w:pPr>
       <w:r>
-        <w:rPr>
-          <w:noProof/>
-          <w:lang w:val="en-US"/>
-        </w:rPr>
         <w:drawing>
-          <wp:inline distT="0" distB="0" distL="0" distR="0" wp14:anchorId="64E8CBB0" wp14:editId="1FD6D297">
-            <wp:extent cx="4551859" cy="3223260"/>
-            <wp:effectExtent l="0" t="0" r="1270" b="0"/>
-            <wp:docPr id="42" name="Picture 42" descr="A screenshot of a computer program&#10;&#10;Description automatically generated"/>
+          <wp:inline distT="0" distB="0" distL="0" distR="0" wp14:anchorId="5E83BA58" wp14:editId="3721786C">
+            <wp:extent cx="4349750" cy="3081073"/>
+            <wp:effectExtent l="0" t="0" r="0" b="5080"/>
+            <wp:docPr id="15" name="Picture 15" descr="A screenshot of a computer program&#10;&#10;Description automatically generated"/>
             <wp:cNvGraphicFramePr>
               <a:graphicFrameLocks xmlns:a="http://schemas.openxmlformats.org/drawingml/2006/main" noChangeAspect="1"/>
             </wp:cNvGraphicFramePr>
@@ -7046,7 +7202,7 @@
               <a:graphicData uri="http://schemas.openxmlformats.org/drawingml/2006/picture">
                 <pic:pic xmlns:pic="http://schemas.openxmlformats.org/drawingml/2006/picture">
                   <pic:nvPicPr>
-                    <pic:cNvPr id="42" name="Picture 42" descr="A screenshot of a computer program&#10;&#10;Description automatically generated"/>
+                    <pic:cNvPr id="15" name="Picture 15" descr="A screenshot of a computer program&#10;&#10;Description automatically generated"/>
                     <pic:cNvPicPr/>
                   </pic:nvPicPr>
                   <pic:blipFill>
@@ -7070,7 +7226,7 @@
                   <pic:spPr>
                     <a:xfrm>
                       <a:off x="0" y="0"/>
-                      <a:ext cx="4575626" cy="3240090"/>
+                      <a:ext cx="4356376" cy="3085766"/>
                     </a:xfrm>
                     <a:prstGeom prst="rect">
                       <a:avLst/>
@@ -7093,7 +7249,7 @@
           <w:lang w:val="en-US"/>
         </w:rPr>
       </w:pPr>
-      <w:bookmarkStart w:name="_Ref147705033" w:id="3"/>
+      <w:bookmarkStart w:id="4" w:name="_Ref147705033"/>
       <w:r>
         <w:t xml:space="preserve">Gambar </w:t>
       </w:r>
@@ -7136,7 +7292,7 @@
       <w:r>
         <w:fldChar w:fldCharType="end"/>
       </w:r>
-      <w:bookmarkEnd w:id="3"/>
+      <w:bookmarkEnd w:id="4"/>
       <w:r>
         <w:rPr>
           <w:lang w:val="en-US"/>
@@ -7239,6 +7395,70 @@
         <w:rPr>
           <w:lang w:val="en-US"/>
         </w:rPr>
+        <w:t>Buka Arduino IDE pada laptop yang tersambung dengan PSoC 2, lalu buka serial monitor</w:t>
+      </w:r>
+    </w:p>
+    <w:p>
+      <w:pPr>
+        <w:pStyle w:val="BodyText"/>
+        <w:numPr>
+          <w:ilvl w:val="0"/>
+          <w:numId w:val="42"/>
+        </w:numPr>
+        <w:rPr>
+          <w:lang w:val="en-US"/>
+        </w:rPr>
+      </w:pPr>
+      <w:r>
+        <w:rPr>
+          <w:lang w:val="en-US"/>
+        </w:rPr>
+        <w:t xml:space="preserve">Pastikan </w:t>
+      </w:r>
+      <w:r>
+        <w:rPr>
+          <w:i/>
+          <w:iCs/>
+          <w:lang w:val="en-US"/>
+        </w:rPr>
+        <w:t>baudrate</w:t>
+      </w:r>
+      <w:r>
+        <w:rPr>
+          <w:lang w:val="en-US"/>
+        </w:rPr>
+        <w:t xml:space="preserve"> pada PSoC 2 sama dengan </w:t>
+      </w:r>
+      <w:r>
+        <w:rPr>
+          <w:i/>
+          <w:iCs/>
+          <w:lang w:val="en-US"/>
+        </w:rPr>
+        <w:t>baudrate</w:t>
+      </w:r>
+      <w:r>
+        <w:rPr>
+          <w:lang w:val="en-US"/>
+        </w:rPr>
+        <w:t xml:space="preserve"> serial monitornya.</w:t>
+      </w:r>
+    </w:p>
+    <w:p>
+      <w:pPr>
+        <w:pStyle w:val="BodyText"/>
+        <w:numPr>
+          <w:ilvl w:val="0"/>
+          <w:numId w:val="42"/>
+        </w:numPr>
+        <w:rPr>
+          <w:lang w:val="en-US"/>
+        </w:rPr>
+      </w:pPr>
+      <w:r>
+        <w:rPr>
+          <w:lang w:val="en-US"/>
+        </w:rPr>
         <w:t xml:space="preserve">Amati hasil yang didapatkan pada PSoC 2 yang terhubung </w:t>
       </w:r>
       <w:r>
@@ -7491,6 +7711,7 @@
         <w:rPr>
           <w:lang w:val="en-US"/>
         </w:rPr>
+        <w:lastRenderedPageBreak/>
         <w:t>Variasikan stop-bit dan parity-bit seperti pada tabel percobaan</w:t>
       </w:r>
     </w:p>
@@ -7735,14 +7956,13 @@
       <w:pPr>
         <w:pStyle w:val="Caption"/>
         <w:spacing w:line="360" w:lineRule="auto"/>
-        <w:ind w:left="709"/>
         <w:rPr>
           <w:b w:val="0"/>
           <w:bCs/>
           <w:lang w:val="en-US"/>
         </w:rPr>
       </w:pPr>
-      <w:bookmarkStart w:name="_Ref147700947" w:id="4"/>
+      <w:bookmarkStart w:id="5" w:name="_Ref147700947"/>
       <w:r>
         <w:t xml:space="preserve">Gambar </w:t>
       </w:r>
@@ -7785,7 +8005,7 @@
       <w:r>
         <w:fldChar w:fldCharType="end"/>
       </w:r>
-      <w:bookmarkEnd w:id="4"/>
+      <w:bookmarkEnd w:id="5"/>
       <w:r>
         <w:rPr>
           <w:lang w:val="en-US"/>
@@ -7866,16 +8086,7 @@
         <w:rPr>
           <w:noProof/>
         </w:rPr>
-        <w:t>2</w:t>
-      </w:r>
-      <w:r>
-        <w:t>.</w:t>
-      </w:r>
-      <w:r>
-        <w:rPr>
-          <w:noProof/>
-        </w:rPr>
-        <w:t>5</w:t>
+        <w:t>2.9</w:t>
       </w:r>
       <w:r>
         <w:rPr>
@@ -7894,13 +8105,14 @@
       <w:pPr>
         <w:pStyle w:val="BodyText"/>
         <w:keepNext/>
-        <w:ind w:left="720"/>
+        <w:jc w:val="center"/>
       </w:pPr>
       <w:r>
         <w:rPr>
           <w:noProof/>
           <w:lang w:val="en-US"/>
         </w:rPr>
+        <w:lastRenderedPageBreak/>
         <w:drawing>
           <wp:inline distT="0" distB="0" distL="0" distR="0" wp14:anchorId="58A822B8" wp14:editId="71491991">
             <wp:extent cx="4533900" cy="3346657"/>
@@ -7954,14 +8166,13 @@
       <w:pPr>
         <w:pStyle w:val="Caption"/>
         <w:spacing w:line="360" w:lineRule="auto"/>
-        <w:ind w:left="709"/>
         <w:rPr>
           <w:b w:val="0"/>
           <w:bCs/>
           <w:lang w:val="en-US"/>
         </w:rPr>
       </w:pPr>
-      <w:bookmarkStart w:name="_Ref147701024" w:id="5"/>
+      <w:bookmarkStart w:id="6" w:name="_Ref147701024"/>
       <w:r>
         <w:t xml:space="preserve">Gambar </w:t>
       </w:r>
@@ -8004,7 +8215,7 @@
       <w:r>
         <w:fldChar w:fldCharType="end"/>
       </w:r>
-      <w:bookmarkEnd w:id="5"/>
+      <w:bookmarkEnd w:id="6"/>
       <w:r>
         <w:rPr>
           <w:lang w:val="en-US"/>
@@ -8171,27 +8382,57 @@
         <w:rPr>
           <w:lang w:val="en-US"/>
         </w:rPr>
-        <w:t xml:space="preserve">Percobaan 5: </w:t>
-      </w:r>
-      <w:r>
-        <w:rPr>
-          <w:lang w:val="en-US"/>
-        </w:rPr>
-        <w:t>Komunikasi UART antar Board</w:t>
-      </w:r>
-      <w:r>
-        <w:rPr>
-          <w:lang w:val="en-US"/>
-        </w:rPr>
-        <w:t>, Arduino sebagai Transmitter dan PSoC sebagai Receiver</w:t>
-      </w:r>
-    </w:p>
-    <w:p>
-      <w:pPr>
-        <w:pStyle w:val="BodyText"/>
+        <w:t xml:space="preserve">Percobaan </w:t>
+      </w:r>
+      <w:r>
+        <w:rPr>
+          <w:lang w:val="en-US"/>
+        </w:rPr>
+        <w:t>5</w:t>
+      </w:r>
+      <w:r>
+        <w:rPr>
+          <w:lang w:val="en-US"/>
+        </w:rPr>
+        <w:t>: Protokol Komunikasi UART antar</w:t>
+      </w:r>
+      <w:r>
+        <w:rPr>
+          <w:lang w:val="en-US"/>
+        </w:rPr>
+        <w:t>a</w:t>
+      </w:r>
+      <w:r>
+        <w:rPr>
+          <w:lang w:val="en-US"/>
+        </w:rPr>
+        <w:t xml:space="preserve"> </w:t>
+      </w:r>
+      <w:r>
+        <w:rPr>
+          <w:lang w:val="en-US"/>
+        </w:rPr>
+        <w:t xml:space="preserve">Laptop </w:t>
+      </w:r>
+      <w:r>
+        <w:rPr>
+          <w:lang w:val="en-US"/>
+        </w:rPr>
+        <w:t xml:space="preserve">dengan </w:t>
+      </w:r>
+      <w:r>
+        <w:rPr>
+          <w:lang w:val="en-US"/>
+        </w:rPr>
+        <w:t>Arduino</w:t>
+      </w:r>
+    </w:p>
+    <w:p>
+      <w:pPr>
+        <w:pStyle w:val="ListParagraph"/>
         <w:numPr>
           <w:ilvl w:val="0"/>
-          <w:numId w:val="44"/>
+          <w:numId w:val="47"/>
         </w:numPr>
         <w:rPr>
           <w:lang w:val="en-US"/>
@@ -8201,52 +8442,25 @@
         <w:rPr>
           <w:lang w:val="en-US"/>
         </w:rPr>
-        <w:t>Buka Arduino IDE</w:t>
-      </w:r>
-    </w:p>
-    <w:p>
-      <w:pPr>
-        <w:pStyle w:val="BodyText"/>
+        <w:t>Buka ENV program Python pada komputer Anda.</w:t>
+      </w:r>
+    </w:p>
+    <w:p>
+      <w:pPr>
+        <w:pStyle w:val="ListParagraph"/>
         <w:numPr>
           <w:ilvl w:val="0"/>
-          <w:numId w:val="44"/>
+          <w:numId w:val="47"/>
         </w:numPr>
-      </w:pPr>
-      <w:r>
-        <w:rPr>
-          <w:lang w:val="en-US"/>
-        </w:rPr>
-        <w:t>B</w:t>
-      </w:r>
-      <w:r>
-        <w:t>uat</w:t>
-      </w:r>
-      <w:r>
-        <w:rPr>
-          <w:spacing w:val="-3"/>
-        </w:rPr>
-        <w:t xml:space="preserve"> </w:t>
-      </w:r>
-      <w:r>
-        <w:t>program</w:t>
-      </w:r>
-      <w:r>
-        <w:rPr>
-          <w:spacing w:val="-2"/>
-        </w:rPr>
-        <w:t xml:space="preserve"> </w:t>
-      </w:r>
-      <w:r>
-        <w:rPr>
-          <w:lang w:val="en-US"/>
-        </w:rPr>
-        <w:t>Arduino seperti pada</w:t>
-      </w:r>
-      <w:r>
-        <w:rPr>
-          <w:lang w:val="en-US"/>
-        </w:rPr>
-        <w:t xml:space="preserve"> </w:t>
+        <w:rPr>
+          <w:lang w:val="en-US"/>
+        </w:rPr>
+      </w:pPr>
+      <w:r>
+        <w:rPr>
+          <w:lang w:val="en-US"/>
+        </w:rPr>
+        <w:t xml:space="preserve">Buat kode program seperti pada </w:t>
       </w:r>
       <w:r>
         <w:rPr>
@@ -8258,7 +8472,7 @@
         <w:rPr>
           <w:lang w:val="en-US"/>
         </w:rPr>
-        <w:instrText xml:space="preserve"> REF _Ref147867076 \h </w:instrText>
+        <w:instrText xml:space="preserve"> REF _Ref148311433 \h </w:instrText>
       </w:r>
       <w:r>
         <w:rPr>
@@ -8304,20 +8518,19 @@
     </w:p>
     <w:p>
       <w:pPr>
-        <w:pStyle w:val="BodyText"/>
         <w:keepNext/>
-        <w:ind w:left="720"/>
         <w:jc w:val="center"/>
       </w:pPr>
       <w:r>
         <w:rPr>
           <w:noProof/>
         </w:rPr>
+        <w:lastRenderedPageBreak/>
         <w:drawing>
-          <wp:inline distT="0" distB="0" distL="0" distR="0" wp14:anchorId="61D63A14" wp14:editId="69CFA762">
-            <wp:extent cx="3724795" cy="3762900"/>
-            <wp:effectExtent l="0" t="0" r="9525" b="9525"/>
-            <wp:docPr id="2" name="Picture 2" descr="A screen shot of a computer code&#10;&#10;Description automatically generated"/>
+          <wp:inline distT="0" distB="0" distL="0" distR="0" wp14:anchorId="2B1FE5E9" wp14:editId="5ABC1020">
+            <wp:extent cx="2711450" cy="2341401"/>
+            <wp:effectExtent l="0" t="0" r="0" b="1905"/>
+            <wp:docPr id="6" name="Picture 6" descr="A screen shot of a computer program&#10;&#10;Description automatically generated"/>
             <wp:cNvGraphicFramePr>
               <a:graphicFrameLocks xmlns:a="http://schemas.openxmlformats.org/drawingml/2006/main" noChangeAspect="1"/>
             </wp:cNvGraphicFramePr>
@@ -8325,7 +8538,7 @@
               <a:graphicData uri="http://schemas.openxmlformats.org/drawingml/2006/picture">
                 <pic:pic xmlns:pic="http://schemas.openxmlformats.org/drawingml/2006/picture">
                   <pic:nvPicPr>
-                    <pic:cNvPr id="2" name="Picture 2" descr="A screen shot of a computer code&#10;&#10;Description automatically generated"/>
+                    <pic:cNvPr id="3" name="Picture 3" descr="A screen shot of a computer program&#10;&#10;Description automatically generated"/>
                     <pic:cNvPicPr/>
                   </pic:nvPicPr>
                   <pic:blipFill>
@@ -8349,7 +8562,7 @@
                   <pic:spPr>
                     <a:xfrm>
                       <a:off x="0" y="0"/>
-                      <a:ext cx="3724795" cy="3762900"/>
+                      <a:ext cx="2722703" cy="2351119"/>
                     </a:xfrm>
                     <a:prstGeom prst="rect">
                       <a:avLst/>
@@ -8365,61 +8578,73 @@
     <w:p>
       <w:pPr>
         <w:pStyle w:val="Caption"/>
-        <w:ind w:left="709"/>
+        <w:rPr>
+          <w:lang w:val="en-US"/>
+        </w:rPr>
+      </w:pPr>
+      <w:bookmarkStart w:id="7" w:name="_Ref148311433"/>
+      <w:r>
+        <w:t xml:space="preserve">Gambar </w:t>
+      </w:r>
+      <w:r>
+        <w:fldChar w:fldCharType="begin"/>
+      </w:r>
+      <w:r>
+        <w:instrText xml:space="preserve"> STYLEREF 1 \s </w:instrText>
+      </w:r>
+      <w:r>
+        <w:fldChar w:fldCharType="separate"/>
+      </w:r>
+      <w:r>
+        <w:rPr>
+          <w:noProof/>
+        </w:rPr>
+        <w:t>2</w:t>
+      </w:r>
+      <w:r>
+        <w:fldChar w:fldCharType="end"/>
+      </w:r>
+      <w:r>
+        <w:t>.</w:t>
+      </w:r>
+      <w:r>
+        <w:fldChar w:fldCharType="begin"/>
+      </w:r>
+      <w:r>
+        <w:instrText xml:space="preserve"> SEQ Gambar \* ARABIC \s 1 </w:instrText>
+      </w:r>
+      <w:r>
+        <w:fldChar w:fldCharType="separate"/>
+      </w:r>
+      <w:r>
+        <w:rPr>
+          <w:noProof/>
+        </w:rPr>
+        <w:t>10</w:t>
+      </w:r>
+      <w:r>
+        <w:fldChar w:fldCharType="end"/>
+      </w:r>
+      <w:bookmarkEnd w:id="7"/>
+      <w:r>
+        <w:rPr>
+          <w:lang w:val="en-US"/>
+        </w:rPr>
+        <w:t xml:space="preserve">. </w:t>
+      </w:r>
+      <w:r>
         <w:rPr>
           <w:b w:val="0"/>
           <w:bCs/>
-        </w:rPr>
-      </w:pPr>
-      <w:bookmarkStart w:name="_Ref147867076" w:id="6"/>
-      <w:r>
-        <w:t xml:space="preserve">Gambar </w:t>
-      </w:r>
-      <w:r>
-        <w:fldChar w:fldCharType="begin"/>
-      </w:r>
-      <w:r>
-        <w:instrText xml:space="preserve"> STYLEREF 1 \s </w:instrText>
-      </w:r>
-      <w:r>
-        <w:fldChar w:fldCharType="separate"/>
-      </w:r>
-      <w:r>
-        <w:rPr>
-          <w:noProof/>
-        </w:rPr>
-        <w:t>2</w:t>
-      </w:r>
-      <w:r>
-        <w:fldChar w:fldCharType="end"/>
-      </w:r>
-      <w:r>
-        <w:t>.</w:t>
-      </w:r>
-      <w:r>
-        <w:fldChar w:fldCharType="begin"/>
-      </w:r>
-      <w:r>
-        <w:instrText xml:space="preserve"> SEQ Gambar \* ARABIC \s 1 </w:instrText>
-      </w:r>
-      <w:r>
-        <w:fldChar w:fldCharType="separate"/>
-      </w:r>
-      <w:r>
-        <w:rPr>
-          <w:noProof/>
-        </w:rPr>
-        <w:t>10</w:t>
-      </w:r>
-      <w:r>
-        <w:fldChar w:fldCharType="end"/>
-      </w:r>
-      <w:bookmarkEnd w:id="6"/>
-      <w:r>
-        <w:rPr>
-          <w:lang w:val="en-US"/>
-        </w:rPr>
-        <w:t>.</w:t>
+          <w:lang w:val="en-US"/>
+        </w:rPr>
+        <w:t>Contoh</w:t>
+      </w:r>
+      <w:r>
+        <w:rPr>
+          <w:lang w:val="en-US"/>
+        </w:rPr>
+        <w:t xml:space="preserve"> </w:t>
       </w:r>
       <w:r>
         <w:rPr>
@@ -8427,7 +8652,7 @@
           <w:bCs/>
           <w:lang w:val="en-US"/>
         </w:rPr>
-        <w:t xml:space="preserve"> Kode program Arduino komunikasi UART </w:t>
+        <w:t xml:space="preserve">kode program UART </w:t>
       </w:r>
       <w:r>
         <w:rPr>
@@ -8435,144 +8660,63 @@
           <w:bCs/>
           <w:lang w:val="en-US"/>
         </w:rPr>
-        <w:t>antar Board</w:t>
-      </w:r>
-    </w:p>
-    <w:p>
-      <w:pPr>
-        <w:pStyle w:val="BodyText"/>
+        <w:t xml:space="preserve">untuk mengirimkan data </w:t>
+      </w:r>
+      <w:r>
+        <w:rPr>
+          <w:b w:val="0"/>
+          <w:bCs/>
+          <w:lang w:val="en-US"/>
+        </w:rPr>
+        <w:t>menggunakan Python</w:t>
+      </w:r>
+    </w:p>
+    <w:p>
+      <w:pPr>
+        <w:pStyle w:val="ListParagraph"/>
         <w:numPr>
           <w:ilvl w:val="0"/>
-          <w:numId w:val="44"/>
+          <w:numId w:val="47"/>
         </w:numPr>
-      </w:pPr>
-      <w:r>
-        <w:rPr>
-          <w:lang w:val="en-US"/>
-        </w:rPr>
-        <w:t>Buat kode program PSoC seperti pada</w:t>
-      </w:r>
-      <w:r>
-        <w:rPr>
-          <w:lang w:val="en-US"/>
-        </w:rPr>
-        <w:t xml:space="preserve"> </w:t>
-      </w:r>
-      <w:r>
-        <w:rPr>
-          <w:lang w:val="en-US"/>
-        </w:rPr>
-        <w:fldChar w:fldCharType="begin"/>
-      </w:r>
-      <w:r>
-        <w:rPr>
-          <w:lang w:val="en-US"/>
-        </w:rPr>
-        <w:instrText xml:space="preserve"> REF _Ref147701024 \h </w:instrText>
-      </w:r>
-      <w:r>
-        <w:rPr>
-          <w:lang w:val="en-US"/>
-        </w:rPr>
-      </w:r>
-      <w:r>
-        <w:rPr>
-          <w:lang w:val="en-US"/>
-        </w:rPr>
-        <w:fldChar w:fldCharType="separate"/>
-      </w:r>
-      <w:r>
-        <w:t xml:space="preserve">Gambar </w:t>
-      </w:r>
-      <w:r>
-        <w:rPr>
-          <w:noProof/>
-        </w:rPr>
-        <w:t>2</w:t>
-      </w:r>
-      <w:r>
-        <w:t>.</w:t>
-      </w:r>
-      <w:r>
-        <w:rPr>
-          <w:noProof/>
-        </w:rPr>
-        <w:t>9</w:t>
-      </w:r>
-      <w:r>
-        <w:rPr>
-          <w:lang w:val="en-US"/>
-        </w:rPr>
-        <w:fldChar w:fldCharType="end"/>
-      </w:r>
-    </w:p>
-    <w:p>
-      <w:pPr>
-        <w:pStyle w:val="BodyText"/>
+        <w:rPr>
+          <w:lang w:val="en-US"/>
+        </w:rPr>
+      </w:pPr>
+      <w:r>
+        <w:rPr>
+          <w:lang w:val="en-US"/>
+        </w:rPr>
+        <w:t>Buka Arduino IDE</w:t>
+      </w:r>
+    </w:p>
+    <w:p>
+      <w:pPr>
+        <w:pStyle w:val="ListParagraph"/>
         <w:numPr>
           <w:ilvl w:val="0"/>
-          <w:numId w:val="44"/>
+          <w:numId w:val="47"/>
         </w:numPr>
-      </w:pPr>
-      <w:r>
-        <w:rPr>
-          <w:lang w:val="en-US"/>
-        </w:rPr>
-        <w:t xml:space="preserve">Sambungkan pin Tx Arduino dengan Rx PSoC dan </w:t>
-      </w:r>
-      <w:r>
-        <w:rPr>
-          <w:lang w:val="en-US"/>
-        </w:rPr>
-        <w:t>pin Rx Arduino dengan Tx PSoC</w:t>
-      </w:r>
-    </w:p>
-    <w:p>
-      <w:pPr>
-        <w:pStyle w:val="BodyText"/>
-        <w:numPr>
-          <w:ilvl w:val="0"/>
-          <w:numId w:val="44"/>
-        </w:numPr>
-      </w:pPr>
-      <w:r>
-        <w:rPr>
-          <w:lang w:val="en-US"/>
-        </w:rPr>
-        <w:t>Konfigurasi ports PSoC yang tersambung dengan Arduino adalah P12[0] untuk Rx dan P12[1] untuk Tx</w:t>
-      </w:r>
-    </w:p>
-    <w:p>
-      <w:pPr>
-        <w:pStyle w:val="BodyText"/>
-        <w:numPr>
-          <w:ilvl w:val="0"/>
-          <w:numId w:val="44"/>
-        </w:numPr>
-      </w:pPr>
-      <w:r>
-        <w:rPr>
-          <w:lang w:val="en-US"/>
-        </w:rPr>
-        <w:t xml:space="preserve">Masukkan karakter dari </w:t>
-      </w:r>
-      <w:r>
-        <w:rPr>
-          <w:lang w:val="en-US"/>
-        </w:rPr>
-        <w:t>program python ke dalam program Arduino dan PSoC</w:t>
-      </w:r>
-      <w:r>
-        <w:rPr>
-          <w:lang w:val="en-US"/>
-        </w:rPr>
-        <w:t xml:space="preserve"> seperti pada</w:t>
-      </w:r>
-      <w:r>
-        <w:rPr>
-          <w:lang w:val="en-US"/>
-        </w:rPr>
-        <w:t xml:space="preserve"> </w:t>
+        <w:rPr>
+          <w:lang w:val="en-US"/>
+        </w:rPr>
+      </w:pPr>
+      <w:r>
+        <w:rPr>
+          <w:lang w:val="en-US"/>
+        </w:rPr>
+        <w:t xml:space="preserve">Buat kode program </w:t>
+      </w:r>
+      <w:r>
+        <w:rPr>
+          <w:lang w:val="en-US"/>
+        </w:rPr>
+        <w:t xml:space="preserve">Arduino </w:t>
+      </w:r>
+      <w:r>
+        <w:rPr>
+          <w:lang w:val="en-US"/>
+        </w:rPr>
+        <w:t xml:space="preserve">seperti pada </w:t>
       </w:r>
       <w:r>
         <w:rPr>
@@ -8584,7 +8728,7 @@
         <w:rPr>
           <w:lang w:val="en-US"/>
         </w:rPr>
-        <w:instrText xml:space="preserve"> REF _Ref147870919 \h </w:instrText>
+        <w:instrText xml:space="preserve"> REF _Ref148311487 \h </w:instrText>
       </w:r>
       <w:r>
         <w:rPr>
@@ -8630,9 +8774,7 @@
     </w:p>
     <w:p>
       <w:pPr>
-        <w:pStyle w:val="BodyText"/>
         <w:keepNext/>
-        <w:ind w:left="720"/>
         <w:jc w:val="center"/>
       </w:pPr>
       <w:r>
@@ -8640,10 +8782,10 @@
           <w:noProof/>
         </w:rPr>
         <w:drawing>
-          <wp:inline distT="0" distB="0" distL="0" distR="0" wp14:anchorId="499A9E97" wp14:editId="0BCBBA04">
-            <wp:extent cx="3839111" cy="3315163"/>
-            <wp:effectExtent l="0" t="0" r="9525" b="0"/>
-            <wp:docPr id="3" name="Picture 3" descr="A screen shot of a computer program&#10;&#10;Description automatically generated"/>
+          <wp:inline distT="0" distB="0" distL="0" distR="0" wp14:anchorId="5808D792" wp14:editId="2B259D45">
+            <wp:extent cx="2501900" cy="2527495"/>
+            <wp:effectExtent l="0" t="0" r="0" b="6350"/>
+            <wp:docPr id="5" name="Picture 5" descr="A screen shot of a computer code&#10;&#10;Description automatically generated"/>
             <wp:cNvGraphicFramePr>
               <a:graphicFrameLocks xmlns:a="http://schemas.openxmlformats.org/drawingml/2006/main" noChangeAspect="1"/>
             </wp:cNvGraphicFramePr>
@@ -8651,7 +8793,7 @@
               <a:graphicData uri="http://schemas.openxmlformats.org/drawingml/2006/picture">
                 <pic:pic xmlns:pic="http://schemas.openxmlformats.org/drawingml/2006/picture">
                   <pic:nvPicPr>
-                    <pic:cNvPr id="3" name="Picture 3" descr="A screen shot of a computer program&#10;&#10;Description automatically generated"/>
+                    <pic:cNvPr id="2" name="Picture 2" descr="A screen shot of a computer code&#10;&#10;Description automatically generated"/>
                     <pic:cNvPicPr/>
                   </pic:nvPicPr>
                   <pic:blipFill>
@@ -8675,7 +8817,7 @@
                   <pic:spPr>
                     <a:xfrm>
                       <a:off x="0" y="0"/>
-                      <a:ext cx="3839111" cy="3315163"/>
+                      <a:ext cx="2502093" cy="2527690"/>
                     </a:xfrm>
                     <a:prstGeom prst="rect">
                       <a:avLst/>
@@ -8691,85 +8833,133 @@
     <w:p>
       <w:pPr>
         <w:pStyle w:val="Caption"/>
-      </w:pPr>
-      <w:bookmarkStart w:name="_Ref147870919" w:id="7"/>
-      <w:r>
-        <w:t xml:space="preserve">Gambar </w:t>
-      </w:r>
-      <w:r>
-        <w:fldChar w:fldCharType="begin"/>
-      </w:r>
-      <w:r>
-        <w:instrText xml:space="preserve"> STYLEREF 1 \s </w:instrText>
-      </w:r>
-      <w:r>
-        <w:fldChar w:fldCharType="separate"/>
-      </w:r>
-      <w:r>
-        <w:rPr>
-          <w:noProof/>
-        </w:rPr>
-        <w:t>2</w:t>
-      </w:r>
-      <w:r>
-        <w:fldChar w:fldCharType="end"/>
-      </w:r>
-      <w:r>
-        <w:t>.</w:t>
-      </w:r>
-      <w:r>
-        <w:fldChar w:fldCharType="begin"/>
-      </w:r>
-      <w:r>
-        <w:instrText xml:space="preserve"> SEQ Gambar \* ARABIC \s 1 </w:instrText>
-      </w:r>
-      <w:r>
-        <w:fldChar w:fldCharType="separate"/>
-      </w:r>
-      <w:r>
-        <w:rPr>
-          <w:noProof/>
-        </w:rPr>
-        <w:t>11</w:t>
-      </w:r>
-      <w:r>
-        <w:fldChar w:fldCharType="end"/>
-      </w:r>
-      <w:bookmarkEnd w:id="7"/>
-      <w:r>
-        <w:rPr>
-          <w:lang w:val="en-US"/>
-        </w:rPr>
-        <w:t xml:space="preserve">. </w:t>
-      </w:r>
-      <w:r>
         <w:rPr>
           <w:b w:val="0"/>
           <w:bCs/>
           <w:lang w:val="en-US"/>
         </w:rPr>
-        <w:t>Contoh program python untuk komunikasi UART</w:t>
-      </w:r>
-    </w:p>
-    <w:p>
-      <w:pPr>
-        <w:pStyle w:val="BodyText"/>
+      </w:pPr>
+      <w:bookmarkStart w:id="8" w:name="_Ref148311487"/>
+      <w:r>
+        <w:t xml:space="preserve">Gambar </w:t>
+      </w:r>
+      <w:r>
+        <w:fldChar w:fldCharType="begin"/>
+      </w:r>
+      <w:r>
+        <w:instrText xml:space="preserve"> STYLEREF 1 \s </w:instrText>
+      </w:r>
+      <w:r>
+        <w:fldChar w:fldCharType="separate"/>
+      </w:r>
+      <w:r>
+        <w:rPr>
+          <w:noProof/>
+        </w:rPr>
+        <w:t>2</w:t>
+      </w:r>
+      <w:r>
+        <w:fldChar w:fldCharType="end"/>
+      </w:r>
+      <w:r>
+        <w:t>.</w:t>
+      </w:r>
+      <w:r>
+        <w:fldChar w:fldCharType="begin"/>
+      </w:r>
+      <w:r>
+        <w:instrText xml:space="preserve"> SEQ Gambar \* ARABIC \s 1 </w:instrText>
+      </w:r>
+      <w:r>
+        <w:fldChar w:fldCharType="separate"/>
+      </w:r>
+      <w:r>
+        <w:rPr>
+          <w:noProof/>
+        </w:rPr>
+        <w:t>11</w:t>
+      </w:r>
+      <w:r>
+        <w:fldChar w:fldCharType="end"/>
+      </w:r>
+      <w:bookmarkEnd w:id="8"/>
+      <w:r>
+        <w:rPr>
+          <w:lang w:val="en-US"/>
+        </w:rPr>
+        <w:t>.</w:t>
+      </w:r>
+      <w:r>
+        <w:rPr>
+          <w:b w:val="0"/>
+          <w:bCs/>
+          <w:lang w:val="en-US"/>
+        </w:rPr>
+        <w:t xml:space="preserve"> Contoh kode program </w:t>
+      </w:r>
+      <w:r>
+        <w:rPr>
+          <w:b w:val="0"/>
+          <w:bCs/>
+          <w:lang w:val="en-US"/>
+        </w:rPr>
+        <w:t xml:space="preserve">UART untuk </w:t>
+      </w:r>
+      <w:r>
+        <w:rPr>
+          <w:b w:val="0"/>
+          <w:bCs/>
+          <w:lang w:val="en-US"/>
+        </w:rPr>
+        <w:t xml:space="preserve">Arduino </w:t>
+      </w:r>
+      <w:r>
+        <w:rPr>
+          <w:b w:val="0"/>
+          <w:bCs/>
+          <w:lang w:val="en-US"/>
+        </w:rPr>
+        <w:t xml:space="preserve">Receiver </w:t>
+      </w:r>
+    </w:p>
+    <w:p>
+      <w:pPr>
+        <w:pStyle w:val="ListParagraph"/>
         <w:numPr>
           <w:ilvl w:val="0"/>
-          <w:numId w:val="44"/>
+          <w:numId w:val="47"/>
         </w:numPr>
-      </w:pPr>
-      <w:r>
-        <w:rPr>
-          <w:lang w:val="en-US"/>
-        </w:rPr>
-        <w:t>Buat program python untuk baca data dari se</w:t>
-      </w:r>
-      <w:r>
-        <w:rPr>
-          <w:lang w:val="en-US"/>
-        </w:rPr>
-        <w:t xml:space="preserve">rial / UART, contohnya adalah seperti </w:t>
+        <w:rPr>
+          <w:lang w:val="en-US"/>
+        </w:rPr>
+      </w:pPr>
+      <w:r>
+        <w:rPr>
+          <w:i/>
+          <w:iCs/>
+          <w:lang w:val="en-US"/>
+        </w:rPr>
+        <w:t>Verify</w:t>
+      </w:r>
+      <w:r>
+        <w:rPr>
+          <w:lang w:val="en-US"/>
+        </w:rPr>
+        <w:t xml:space="preserve"> dan </w:t>
+      </w:r>
+      <w:r>
+        <w:rPr>
+          <w:i/>
+          <w:iCs/>
+          <w:lang w:val="en-US"/>
+        </w:rPr>
+        <w:t>build</w:t>
+      </w:r>
+      <w:r>
+        <w:rPr>
+          <w:lang w:val="en-US"/>
+        </w:rPr>
+        <w:t xml:space="preserve"> kode program </w:t>
       </w:r>
       <w:r>
         <w:rPr>
@@ -8781,7 +8971,7 @@
         <w:rPr>
           <w:lang w:val="en-US"/>
         </w:rPr>
-        <w:instrText xml:space="preserve"> REF _Ref147880965 \h </w:instrText>
+        <w:instrText xml:space="preserve"> REF _Ref148311487 \h </w:instrText>
       </w:r>
       <w:r>
         <w:rPr>
@@ -8810,6 +9000,247 @@
         <w:rPr>
           <w:noProof/>
         </w:rPr>
+        <w:t>11</w:t>
+      </w:r>
+      <w:r>
+        <w:rPr>
+          <w:lang w:val="en-US"/>
+        </w:rPr>
+        <w:fldChar w:fldCharType="end"/>
+      </w:r>
+      <w:r>
+        <w:rPr>
+          <w:lang w:val="en-US"/>
+        </w:rPr>
+        <w:t xml:space="preserve"> pada Arduino 1</w:t>
+      </w:r>
+    </w:p>
+    <w:p>
+      <w:pPr>
+        <w:pStyle w:val="ListParagraph"/>
+        <w:numPr>
+          <w:ilvl w:val="0"/>
+          <w:numId w:val="47"/>
+        </w:numPr>
+        <w:rPr>
+          <w:lang w:val="en-US"/>
+        </w:rPr>
+      </w:pPr>
+      <w:r>
+        <w:rPr>
+          <w:lang w:val="en-US"/>
+        </w:rPr>
+        <w:t xml:space="preserve">Buat kode program seperti pada </w:t>
+      </w:r>
+      <w:r>
+        <w:rPr>
+          <w:lang w:val="en-US"/>
+        </w:rPr>
+        <w:fldChar w:fldCharType="begin"/>
+      </w:r>
+      <w:r>
+        <w:rPr>
+          <w:lang w:val="en-US"/>
+        </w:rPr>
+        <w:instrText xml:space="preserve"> REF _Ref147704941 \h </w:instrText>
+      </w:r>
+      <w:r>
+        <w:rPr>
+          <w:lang w:val="en-US"/>
+        </w:rPr>
+      </w:r>
+      <w:r>
+        <w:rPr>
+          <w:lang w:val="en-US"/>
+        </w:rPr>
+        <w:fldChar w:fldCharType="separate"/>
+      </w:r>
+      <w:r>
+        <w:t xml:space="preserve">Gambar </w:t>
+      </w:r>
+      <w:r>
+        <w:rPr>
+          <w:noProof/>
+        </w:rPr>
+        <w:t>2</w:t>
+      </w:r>
+      <w:r>
+        <w:t>.</w:t>
+      </w:r>
+      <w:r>
+        <w:rPr>
+          <w:noProof/>
+        </w:rPr>
+        <w:t>3</w:t>
+      </w:r>
+      <w:r>
+        <w:rPr>
+          <w:lang w:val="en-US"/>
+        </w:rPr>
+        <w:fldChar w:fldCharType="end"/>
+      </w:r>
+      <w:r>
+        <w:rPr>
+          <w:lang w:val="en-US"/>
+        </w:rPr>
+        <w:t>.</w:t>
+      </w:r>
+    </w:p>
+    <w:p>
+      <w:pPr>
+        <w:pStyle w:val="ListParagraph"/>
+        <w:numPr>
+          <w:ilvl w:val="0"/>
+          <w:numId w:val="47"/>
+        </w:numPr>
+        <w:rPr>
+          <w:lang w:val="en-US"/>
+        </w:rPr>
+      </w:pPr>
+      <w:r>
+        <w:rPr>
+          <w:i/>
+          <w:iCs/>
+          <w:lang w:val="en-US"/>
+        </w:rPr>
+        <w:t>Verify</w:t>
+      </w:r>
+      <w:r>
+        <w:rPr>
+          <w:lang w:val="en-US"/>
+        </w:rPr>
+        <w:t xml:space="preserve"> dan </w:t>
+      </w:r>
+      <w:r>
+        <w:rPr>
+          <w:i/>
+          <w:iCs/>
+          <w:lang w:val="en-US"/>
+        </w:rPr>
+        <w:t>build</w:t>
+      </w:r>
+      <w:r>
+        <w:rPr>
+          <w:lang w:val="en-US"/>
+        </w:rPr>
+        <w:t xml:space="preserve"> kode program </w:t>
+      </w:r>
+      <w:r>
+        <w:rPr>
+          <w:lang w:val="en-US"/>
+        </w:rPr>
+        <w:fldChar w:fldCharType="begin"/>
+      </w:r>
+      <w:r>
+        <w:rPr>
+          <w:lang w:val="en-US"/>
+        </w:rPr>
+        <w:instrText xml:space="preserve"> REF _Ref147704941 \h </w:instrText>
+      </w:r>
+      <w:r>
+        <w:rPr>
+          <w:lang w:val="en-US"/>
+        </w:rPr>
+      </w:r>
+      <w:r>
+        <w:rPr>
+          <w:lang w:val="en-US"/>
+        </w:rPr>
+        <w:fldChar w:fldCharType="separate"/>
+      </w:r>
+      <w:r>
+        <w:t xml:space="preserve">Gambar </w:t>
+      </w:r>
+      <w:r>
+        <w:rPr>
+          <w:noProof/>
+        </w:rPr>
+        <w:t>2</w:t>
+      </w:r>
+      <w:r>
+        <w:t>.</w:t>
+      </w:r>
+      <w:r>
+        <w:rPr>
+          <w:noProof/>
+        </w:rPr>
+        <w:t>3</w:t>
+      </w:r>
+      <w:r>
+        <w:rPr>
+          <w:lang w:val="en-US"/>
+        </w:rPr>
+        <w:fldChar w:fldCharType="end"/>
+      </w:r>
+      <w:r>
+        <w:rPr>
+          <w:lang w:val="en-US"/>
+        </w:rPr>
+        <w:t xml:space="preserve"> pada Arduino 2.</w:t>
+      </w:r>
+    </w:p>
+    <w:p>
+      <w:pPr>
+        <w:pStyle w:val="ListParagraph"/>
+        <w:numPr>
+          <w:ilvl w:val="0"/>
+          <w:numId w:val="47"/>
+        </w:numPr>
+        <w:rPr>
+          <w:lang w:val="en-US"/>
+        </w:rPr>
+      </w:pPr>
+      <w:r>
+        <w:rPr>
+          <w:lang w:val="en-US"/>
+        </w:rPr>
+        <w:t xml:space="preserve">Buat kode program </w:t>
+      </w:r>
+      <w:r>
+        <w:rPr>
+          <w:lang w:val="en-US"/>
+        </w:rPr>
+        <w:t xml:space="preserve">python seperti </w:t>
+      </w:r>
+      <w:r>
+        <w:rPr>
+          <w:lang w:val="en-US"/>
+        </w:rPr>
+        <w:fldChar w:fldCharType="begin"/>
+      </w:r>
+      <w:r>
+        <w:rPr>
+          <w:lang w:val="en-US"/>
+        </w:rPr>
+        <w:instrText xml:space="preserve"> REF _Ref148311750 \h </w:instrText>
+      </w:r>
+      <w:r>
+        <w:rPr>
+          <w:lang w:val="en-US"/>
+        </w:rPr>
+      </w:r>
+      <w:r>
+        <w:rPr>
+          <w:lang w:val="en-US"/>
+        </w:rPr>
+        <w:fldChar w:fldCharType="separate"/>
+      </w:r>
+      <w:r>
+        <w:t xml:space="preserve">Gambar </w:t>
+      </w:r>
+      <w:r>
+        <w:rPr>
+          <w:noProof/>
+        </w:rPr>
+        <w:t>2</w:t>
+      </w:r>
+      <w:r>
+        <w:t>.</w:t>
+      </w:r>
+      <w:r>
+        <w:rPr>
+          <w:noProof/>
+        </w:rPr>
         <w:t>12</w:t>
       </w:r>
       <w:r>
@@ -8822,24 +9253,24 @@
         <w:rPr>
           <w:lang w:val="en-US"/>
         </w:rPr>
-        <w:t>.</w:t>
-      </w:r>
-    </w:p>
-    <w:p>
-      <w:pPr>
-        <w:pStyle w:val="BodyText"/>
+        <w:t xml:space="preserve"> pada laptop 2</w:t>
+      </w:r>
+    </w:p>
+    <w:p>
+      <w:pPr>
         <w:keepNext/>
-        <w:ind w:left="720"/>
-      </w:pPr>
-      <w:r>
-        <w:rPr>
-          <w:noProof/>
-        </w:rPr>
+        <w:jc w:val="center"/>
+      </w:pPr>
+      <w:r>
+        <w:rPr>
+          <w:lang w:val="en-US"/>
+        </w:rPr>
+        <w:lastRenderedPageBreak/>
         <w:drawing>
-          <wp:inline distT="0" distB="0" distL="0" distR="0" wp14:anchorId="015C87AB" wp14:editId="73BCC5FA">
-            <wp:extent cx="5943600" cy="2877185"/>
-            <wp:effectExtent l="0" t="0" r="0" b="0"/>
-            <wp:docPr id="4" name="Picture 4" descr="A screen shot of a computer program&#10;&#10;Description automatically generated"/>
+          <wp:inline distT="0" distB="0" distL="0" distR="0" wp14:anchorId="075C506B" wp14:editId="1FA19ADA">
+            <wp:extent cx="5943600" cy="2894965"/>
+            <wp:effectExtent l="0" t="0" r="0" b="635"/>
+            <wp:docPr id="7" name="Picture 7" descr="A screen shot of a computer code&#10;&#10;Description automatically generated"/>
             <wp:cNvGraphicFramePr>
               <a:graphicFrameLocks xmlns:a="http://schemas.openxmlformats.org/drawingml/2006/main" noChangeAspect="1"/>
             </wp:cNvGraphicFramePr>
@@ -8847,7 +9278,7 @@
               <a:graphicData uri="http://schemas.openxmlformats.org/drawingml/2006/picture">
                 <pic:pic xmlns:pic="http://schemas.openxmlformats.org/drawingml/2006/picture">
                   <pic:nvPicPr>
-                    <pic:cNvPr id="4" name="Picture 4" descr="A screen shot of a computer program&#10;&#10;Description automatically generated"/>
+                    <pic:cNvPr id="7" name="Picture 7" descr="A screen shot of a computer code&#10;&#10;Description automatically generated"/>
                     <pic:cNvPicPr/>
                   </pic:nvPicPr>
                   <pic:blipFill>
@@ -8871,7 +9302,7 @@
                   <pic:spPr>
                     <a:xfrm>
                       <a:off x="0" y="0"/>
-                      <a:ext cx="5943600" cy="2877185"/>
+                      <a:ext cx="5943600" cy="2894965"/>
                     </a:xfrm>
                     <a:prstGeom prst="rect">
                       <a:avLst/>
@@ -8887,13 +9318,13 @@
     <w:p>
       <w:pPr>
         <w:pStyle w:val="Caption"/>
-        <w:ind w:left="709"/>
         <w:rPr>
           <w:b w:val="0"/>
           <w:bCs/>
-        </w:rPr>
-      </w:pPr>
-      <w:bookmarkStart w:name="_Ref147880965" w:id="8"/>
+          <w:lang w:val="en-US"/>
+        </w:rPr>
+      </w:pPr>
+      <w:bookmarkStart w:id="9" w:name="_Ref148311750"/>
       <w:r>
         <w:t xml:space="preserve">Gambar </w:t>
       </w:r>
@@ -8936,12 +9367,12 @@
       <w:r>
         <w:fldChar w:fldCharType="end"/>
       </w:r>
-      <w:bookmarkEnd w:id="8"/>
-      <w:r>
-        <w:rPr>
-          <w:lang w:val="en-US"/>
-        </w:rPr>
-        <w:t>.</w:t>
+      <w:bookmarkEnd w:id="9"/>
+      <w:r>
+        <w:rPr>
+          <w:lang w:val="en-US"/>
+        </w:rPr>
+        <w:t xml:space="preserve">. </w:t>
       </w:r>
       <w:r>
         <w:rPr>
@@ -8949,15 +9380,693 @@
           <w:bCs/>
           <w:lang w:val="en-US"/>
         </w:rPr>
-        <w:t xml:space="preserve"> Contoh program python untuk baca dan simpan data</w:t>
-      </w:r>
-      <w:r>
+        <w:t>Contoh kode program Python untuk baca data UART</w:t>
+      </w:r>
+    </w:p>
+    <w:p>
+      <w:pPr>
+        <w:pStyle w:val="ListParagraph"/>
+        <w:numPr>
+          <w:ilvl w:val="0"/>
+          <w:numId w:val="47"/>
+        </w:numPr>
+        <w:rPr>
+          <w:lang w:val="en-US"/>
+        </w:rPr>
+      </w:pPr>
+      <w:r>
+        <w:rPr>
+          <w:lang w:val="en-US"/>
+        </w:rPr>
+        <w:t>Sambungkan</w:t>
+      </w:r>
+      <w:r>
+        <w:rPr>
+          <w:lang w:val="en-US"/>
+        </w:rPr>
+        <w:t xml:space="preserve"> </w:t>
+      </w:r>
+      <w:r>
+        <w:rPr>
+          <w:lang w:val="en-US"/>
+        </w:rPr>
+        <w:t>Arduino 2 dengan Laptop 2</w:t>
+      </w:r>
+      <w:r>
+        <w:rPr>
+          <w:lang w:val="en-US"/>
+        </w:rPr>
+        <w:t>.</w:t>
+      </w:r>
+    </w:p>
+    <w:p>
+      <w:pPr>
+        <w:pStyle w:val="ListParagraph"/>
+        <w:numPr>
+          <w:ilvl w:val="0"/>
+          <w:numId w:val="47"/>
+        </w:numPr>
+        <w:rPr>
+          <w:lang w:val="en-US"/>
+        </w:rPr>
+      </w:pPr>
+      <w:r>
+        <w:rPr>
+          <w:lang w:val="en-US"/>
+        </w:rPr>
+        <w:t xml:space="preserve">Jalankan program </w:t>
+      </w:r>
+      <w:r>
+        <w:rPr>
+          <w:lang w:val="en-US"/>
+        </w:rPr>
+        <w:fldChar w:fldCharType="begin"/>
+      </w:r>
+      <w:r>
+        <w:rPr>
+          <w:lang w:val="en-US"/>
+        </w:rPr>
+        <w:instrText xml:space="preserve"> REF _Ref148311433 \h </w:instrText>
+      </w:r>
+      <w:r>
+        <w:rPr>
+          <w:lang w:val="en-US"/>
+        </w:rPr>
+      </w:r>
+      <w:r>
+        <w:rPr>
+          <w:lang w:val="en-US"/>
+        </w:rPr>
+        <w:fldChar w:fldCharType="separate"/>
+      </w:r>
+      <w:r>
+        <w:t xml:space="preserve">Gambar </w:t>
+      </w:r>
+      <w:r>
+        <w:rPr>
+          <w:noProof/>
+        </w:rPr>
+        <w:t>2</w:t>
+      </w:r>
+      <w:r>
+        <w:t>.</w:t>
+      </w:r>
+      <w:r>
+        <w:rPr>
+          <w:noProof/>
+        </w:rPr>
+        <w:t>10</w:t>
+      </w:r>
+      <w:r>
+        <w:rPr>
+          <w:lang w:val="en-US"/>
+        </w:rPr>
+        <w:fldChar w:fldCharType="end"/>
+      </w:r>
+      <w:r>
+        <w:rPr>
+          <w:lang w:val="en-US"/>
+        </w:rPr>
+        <w:t xml:space="preserve"> dan </w:t>
+      </w:r>
+      <w:r>
+        <w:rPr>
+          <w:lang w:val="en-US"/>
+        </w:rPr>
+        <w:fldChar w:fldCharType="begin"/>
+      </w:r>
+      <w:r>
+        <w:rPr>
+          <w:lang w:val="en-US"/>
+        </w:rPr>
+        <w:instrText xml:space="preserve"> REF _Ref148311750 \h </w:instrText>
+      </w:r>
+      <w:r>
+        <w:rPr>
+          <w:lang w:val="en-US"/>
+        </w:rPr>
+      </w:r>
+      <w:r>
+        <w:rPr>
+          <w:lang w:val="en-US"/>
+        </w:rPr>
+        <w:fldChar w:fldCharType="separate"/>
+      </w:r>
+      <w:r>
+        <w:t xml:space="preserve">Gambar </w:t>
+      </w:r>
+      <w:r>
+        <w:rPr>
+          <w:noProof/>
+        </w:rPr>
+        <w:t>2</w:t>
+      </w:r>
+      <w:r>
+        <w:t>.</w:t>
+      </w:r>
+      <w:r>
+        <w:rPr>
+          <w:noProof/>
+        </w:rPr>
+        <w:t>12</w:t>
+      </w:r>
+      <w:r>
+        <w:rPr>
+          <w:lang w:val="en-US"/>
+        </w:rPr>
+        <w:fldChar w:fldCharType="end"/>
+      </w:r>
+      <w:r>
+        <w:rPr>
+          <w:lang w:val="en-US"/>
+        </w:rPr>
+        <w:t xml:space="preserve"> pada terminal laptop </w:t>
+      </w:r>
+      <w:r>
+        <w:rPr>
+          <w:lang w:val="en-US"/>
+        </w:rPr>
+        <w:t>1 dan 2</w:t>
+      </w:r>
+      <w:r>
+        <w:rPr>
+          <w:lang w:val="en-US"/>
+        </w:rPr>
+        <w:t>.</w:t>
+      </w:r>
+    </w:p>
+    <w:p>
+      <w:pPr>
+        <w:pStyle w:val="ListParagraph"/>
+        <w:numPr>
+          <w:ilvl w:val="0"/>
+          <w:numId w:val="47"/>
+        </w:numPr>
+        <w:rPr>
+          <w:lang w:val="en-US"/>
+        </w:rPr>
+      </w:pPr>
+      <w:r>
+        <w:rPr>
+          <w:lang w:val="en-US"/>
+        </w:rPr>
+        <w:t xml:space="preserve">Variasikan data yang dikirim pada </w:t>
+      </w:r>
+      <w:r>
+        <w:rPr>
+          <w:lang w:val="en-US"/>
+        </w:rPr>
+        <w:fldChar w:fldCharType="begin"/>
+      </w:r>
+      <w:r>
+        <w:rPr>
+          <w:lang w:val="en-US"/>
+        </w:rPr>
+        <w:instrText xml:space="preserve"> REF _Ref148311433 \h </w:instrText>
+      </w:r>
+      <w:r>
+        <w:rPr>
+          <w:lang w:val="en-US"/>
+        </w:rPr>
+      </w:r>
+      <w:r>
+        <w:rPr>
+          <w:lang w:val="en-US"/>
+        </w:rPr>
+        <w:fldChar w:fldCharType="separate"/>
+      </w:r>
+      <w:r>
+        <w:t xml:space="preserve">Gambar </w:t>
+      </w:r>
+      <w:r>
+        <w:rPr>
+          <w:noProof/>
+        </w:rPr>
+        <w:t>2</w:t>
+      </w:r>
+      <w:r>
+        <w:t>.</w:t>
+      </w:r>
+      <w:r>
+        <w:rPr>
+          <w:noProof/>
+        </w:rPr>
+        <w:t>10</w:t>
+      </w:r>
+      <w:r>
+        <w:rPr>
+          <w:lang w:val="en-US"/>
+        </w:rPr>
+        <w:fldChar w:fldCharType="end"/>
+      </w:r>
+      <w:r>
+        <w:rPr>
+          <w:lang w:val="en-US"/>
+        </w:rPr>
+        <w:t xml:space="preserve"> sesuai tabel percobaan. </w:t>
+      </w:r>
+    </w:p>
+    <w:p>
+      <w:pPr>
+        <w:pStyle w:val="ListParagraph"/>
+        <w:numPr>
+          <w:ilvl w:val="0"/>
+          <w:numId w:val="47"/>
+        </w:numPr>
+        <w:rPr>
+          <w:lang w:val="en-US"/>
+        </w:rPr>
+      </w:pPr>
+      <w:r>
+        <w:rPr>
+          <w:lang w:val="en-US"/>
+        </w:rPr>
+        <w:t>Amati dan catat data yang ditampilkan dan waktu pengiriman data pada terminal laptop 2.</w:t>
+      </w:r>
+    </w:p>
+    <w:p>
+      <w:pPr>
+        <w:pStyle w:val="Heading3"/>
+        <w:rPr>
+          <w:lang w:val="en-US"/>
+        </w:rPr>
+      </w:pPr>
+      <w:r>
+        <w:rPr>
+          <w:lang w:val="en-US"/>
+        </w:rPr>
+        <w:t>Percobaan 6: Protokol Komunikasi UART antara Laptop dengan PSoC</w:t>
+      </w:r>
+    </w:p>
+    <w:p>
+      <w:pPr>
+        <w:pStyle w:val="ListParagraph"/>
+        <w:numPr>
+          <w:ilvl w:val="0"/>
+          <w:numId w:val="48"/>
+        </w:numPr>
+        <w:rPr>
+          <w:lang w:val="en-US"/>
+        </w:rPr>
+      </w:pPr>
+      <w:r>
+        <w:rPr>
+          <w:lang w:val="en-US"/>
+        </w:rPr>
+        <w:t>Buka ENV Python yang Anda biasa gunakan. Disarankan menggunakan VsCode</w:t>
+      </w:r>
+    </w:p>
+    <w:p>
+      <w:pPr>
+        <w:pStyle w:val="ListParagraph"/>
+        <w:numPr>
+          <w:ilvl w:val="0"/>
+          <w:numId w:val="48"/>
+        </w:numPr>
+        <w:rPr>
+          <w:lang w:val="en-US"/>
+        </w:rPr>
+      </w:pPr>
+      <w:r>
+        <w:rPr>
+          <w:lang w:val="en-US"/>
+        </w:rPr>
+        <w:t xml:space="preserve">Buat kode program seperti pada </w:t>
+      </w:r>
+      <w:r>
+        <w:rPr>
+          <w:lang w:val="en-US"/>
+        </w:rPr>
+        <w:fldChar w:fldCharType="begin"/>
+      </w:r>
+      <w:r>
+        <w:rPr>
+          <w:lang w:val="en-US"/>
+        </w:rPr>
+        <w:instrText xml:space="preserve"> REF _Ref148311433 \h </w:instrText>
+      </w:r>
+      <w:r>
+        <w:rPr>
+          <w:lang w:val="en-US"/>
+        </w:rPr>
+      </w:r>
+      <w:r>
+        <w:rPr>
+          <w:lang w:val="en-US"/>
+        </w:rPr>
+        <w:fldChar w:fldCharType="separate"/>
+      </w:r>
+      <w:r>
+        <w:t xml:space="preserve">Gambar </w:t>
+      </w:r>
+      <w:r>
+        <w:rPr>
+          <w:noProof/>
+        </w:rPr>
+        <w:t>2</w:t>
+      </w:r>
+      <w:r>
+        <w:t>.</w:t>
+      </w:r>
+      <w:r>
+        <w:rPr>
+          <w:noProof/>
+        </w:rPr>
+        <w:t>10</w:t>
+      </w:r>
+      <w:r>
+        <w:rPr>
+          <w:lang w:val="en-US"/>
+        </w:rPr>
+        <w:fldChar w:fldCharType="end"/>
+      </w:r>
+      <w:r>
+        <w:rPr>
+          <w:lang w:val="en-US"/>
+        </w:rPr>
+        <w:t xml:space="preserve"> pada laptop 1.</w:t>
+      </w:r>
+    </w:p>
+    <w:p>
+      <w:pPr>
+        <w:pStyle w:val="ListParagraph"/>
+        <w:numPr>
+          <w:ilvl w:val="0"/>
+          <w:numId w:val="48"/>
+        </w:numPr>
+        <w:rPr>
+          <w:lang w:val="en-US"/>
+        </w:rPr>
+      </w:pPr>
+      <w:r>
+        <w:rPr>
+          <w:lang w:val="en-US"/>
+        </w:rPr>
+        <w:t>Buka PSoC Creator</w:t>
+      </w:r>
+    </w:p>
+    <w:p>
+      <w:pPr>
+        <w:pStyle w:val="ListParagraph"/>
+        <w:numPr>
+          <w:ilvl w:val="0"/>
+          <w:numId w:val="48"/>
+        </w:numPr>
+        <w:rPr>
+          <w:lang w:val="en-US"/>
+        </w:rPr>
+      </w:pPr>
+      <w:r>
+        <w:rPr>
+          <w:lang w:val="en-US"/>
+        </w:rPr>
+        <w:t>Masuk ke bagian TopDesign.cysch.</w:t>
+      </w:r>
+    </w:p>
+    <w:p>
+      <w:pPr>
+        <w:pStyle w:val="ListParagraph"/>
+        <w:numPr>
+          <w:ilvl w:val="0"/>
+          <w:numId w:val="48"/>
+        </w:numPr>
+        <w:rPr>
+          <w:lang w:val="en-US"/>
+        </w:rPr>
+      </w:pPr>
+      <w:r>
+        <w:rPr>
+          <w:lang w:val="en-US"/>
+        </w:rPr>
+        <w:t xml:space="preserve">Masukkan komponen UART yang didapat dari Component Catalog. </w:t>
+      </w:r>
+    </w:p>
+    <w:p>
+      <w:pPr>
+        <w:pStyle w:val="ListParagraph"/>
+        <w:numPr>
+          <w:ilvl w:val="0"/>
+          <w:numId w:val="48"/>
+        </w:numPr>
+        <w:rPr>
+          <w:lang w:val="en-US"/>
+        </w:rPr>
+      </w:pPr>
+      <w:r>
+        <w:rPr>
+          <w:lang w:val="en-US"/>
+        </w:rPr>
+        <w:t xml:space="preserve">Atur konfigurasi blok UART seperti </w:t>
+      </w:r>
+      <w:r>
+        <w:rPr>
+          <w:lang w:val="en-US"/>
+        </w:rPr>
+        <w:fldChar w:fldCharType="begin"/>
+      </w:r>
+      <w:r>
+        <w:rPr>
+          <w:lang w:val="en-US"/>
+        </w:rPr>
+        <w:instrText xml:space="preserve"> REF _Ref148312602 \h </w:instrText>
+      </w:r>
+      <w:r>
+        <w:rPr>
+          <w:lang w:val="en-US"/>
+        </w:rPr>
+      </w:r>
+      <w:r>
+        <w:rPr>
+          <w:lang w:val="en-US"/>
+        </w:rPr>
+        <w:fldChar w:fldCharType="separate"/>
+      </w:r>
+      <w:r>
+        <w:t xml:space="preserve">Gambar </w:t>
+      </w:r>
+      <w:r>
+        <w:rPr>
+          <w:noProof/>
+        </w:rPr>
+        <w:t>2</w:t>
+      </w:r>
+      <w:r>
+        <w:t>.</w:t>
+      </w:r>
+      <w:r>
+        <w:rPr>
+          <w:noProof/>
+        </w:rPr>
+        <w:t>6</w:t>
+      </w:r>
+      <w:r>
+        <w:rPr>
+          <w:lang w:val="en-US"/>
+        </w:rPr>
+        <w:fldChar w:fldCharType="end"/>
+      </w:r>
+      <w:r>
+        <w:rPr>
+          <w:lang w:val="en-US"/>
+        </w:rPr>
+        <w:t>.</w:t>
+      </w:r>
+    </w:p>
+    <w:p>
+      <w:pPr>
+        <w:pStyle w:val="ListParagraph"/>
+        <w:numPr>
+          <w:ilvl w:val="0"/>
+          <w:numId w:val="48"/>
+        </w:numPr>
+        <w:rPr>
+          <w:lang w:val="en-US"/>
+        </w:rPr>
+      </w:pPr>
+      <w:r>
+        <w:rPr>
+          <w:lang w:val="en-US"/>
+        </w:rPr>
+        <w:t>Buat kode program pada main.c PSoC Creator seperti</w:t>
+      </w:r>
+      <w:r>
+        <w:rPr>
+          <w:lang w:val="en-US"/>
+        </w:rPr>
+        <w:t xml:space="preserve"> </w:t>
+      </w:r>
+      <w:r>
+        <w:rPr>
+          <w:lang w:val="en-US"/>
+        </w:rPr>
+        <w:fldChar w:fldCharType="begin"/>
+      </w:r>
+      <w:r>
+        <w:rPr>
+          <w:lang w:val="en-US"/>
+        </w:rPr>
+        <w:instrText xml:space="preserve"> REF _Ref148312733 \h </w:instrText>
+      </w:r>
+      <w:r>
+        <w:rPr>
+          <w:lang w:val="en-US"/>
+        </w:rPr>
+      </w:r>
+      <w:r>
+        <w:rPr>
+          <w:lang w:val="en-US"/>
+        </w:rPr>
+        <w:fldChar w:fldCharType="separate"/>
+      </w:r>
+      <w:r>
+        <w:t xml:space="preserve">Gambar </w:t>
+      </w:r>
+      <w:r>
+        <w:rPr>
+          <w:noProof/>
+        </w:rPr>
+        <w:t>2</w:t>
+      </w:r>
+      <w:r>
+        <w:t>.</w:t>
+      </w:r>
+      <w:r>
+        <w:rPr>
+          <w:noProof/>
+        </w:rPr>
+        <w:t>13</w:t>
+      </w:r>
+      <w:r>
+        <w:rPr>
+          <w:lang w:val="en-US"/>
+        </w:rPr>
+        <w:fldChar w:fldCharType="end"/>
+      </w:r>
+      <w:r>
+        <w:rPr>
+          <w:lang w:val="en-US"/>
+        </w:rPr>
+        <w:t>.</w:t>
+      </w:r>
+    </w:p>
+    <w:p>
+      <w:pPr>
+        <w:keepNext/>
+        <w:jc w:val="center"/>
+      </w:pPr>
+      <w:r>
+        <w:rPr>
+          <w:noProof/>
+          <w:lang w:val="en-US"/>
+        </w:rPr>
+        <w:lastRenderedPageBreak/>
+        <w:drawing>
+          <wp:inline distT="0" distB="0" distL="0" distR="0" wp14:anchorId="4E3C269C" wp14:editId="74A21313">
+            <wp:extent cx="4551859" cy="3223260"/>
+            <wp:effectExtent l="0" t="0" r="1270" b="0"/>
+            <wp:docPr id="13" name="Picture 13" descr="A screenshot of a computer program&#10;&#10;Description automatically generated"/>
+            <wp:cNvGraphicFramePr>
+              <a:graphicFrameLocks xmlns:a="http://schemas.openxmlformats.org/drawingml/2006/main" noChangeAspect="1"/>
+            </wp:cNvGraphicFramePr>
+            <a:graphic xmlns:a="http://schemas.openxmlformats.org/drawingml/2006/main">
+              <a:graphicData uri="http://schemas.openxmlformats.org/drawingml/2006/picture">
+                <pic:pic xmlns:pic="http://schemas.openxmlformats.org/drawingml/2006/picture">
+                  <pic:nvPicPr>
+                    <pic:cNvPr id="42" name="Picture 42" descr="A screenshot of a computer program&#10;&#10;Description automatically generated"/>
+                    <pic:cNvPicPr/>
+                  </pic:nvPicPr>
+                  <pic:blipFill>
+                    <a:blip r:embed="rId33">
+                      <a:extLst>
+                        <a:ext uri="{BEBA8EAE-BF5A-486C-A8C5-ECC9F3942E4B}">
+                          <a14:imgProps xmlns:a14="http://schemas.microsoft.com/office/drawing/2010/main">
+                            <a14:imgLayer r:embed="rId34">
+                              <a14:imgEffect>
+                                <a14:saturation sat="0"/>
+                              </a14:imgEffect>
+                            </a14:imgLayer>
+                          </a14:imgProps>
+                        </a:ext>
+                      </a:extLst>
+                    </a:blip>
+                    <a:stretch>
+                      <a:fillRect/>
+                    </a:stretch>
+                  </pic:blipFill>
+                  <pic:spPr>
+                    <a:xfrm>
+                      <a:off x="0" y="0"/>
+                      <a:ext cx="4575626" cy="3240090"/>
+                    </a:xfrm>
+                    <a:prstGeom prst="rect">
+                      <a:avLst/>
+                    </a:prstGeom>
+                  </pic:spPr>
+                </pic:pic>
+              </a:graphicData>
+            </a:graphic>
+          </wp:inline>
+        </w:drawing>
+      </w:r>
+    </w:p>
+    <w:p>
+      <w:pPr>
+        <w:pStyle w:val="Caption"/>
         <w:rPr>
           <w:b w:val="0"/>
           <w:bCs/>
           <w:lang w:val="en-US"/>
         </w:rPr>
-        <w:t xml:space="preserve">, secara lokal, </w:t>
+      </w:pPr>
+      <w:bookmarkStart w:id="10" w:name="_Ref148312733"/>
+      <w:r>
+        <w:t xml:space="preserve">Gambar </w:t>
+      </w:r>
+      <w:r>
+        <w:fldChar w:fldCharType="begin"/>
+      </w:r>
+      <w:r>
+        <w:instrText xml:space="preserve"> STYLEREF 1 \s </w:instrText>
+      </w:r>
+      <w:r>
+        <w:fldChar w:fldCharType="separate"/>
+      </w:r>
+      <w:r>
+        <w:rPr>
+          <w:noProof/>
+        </w:rPr>
+        <w:t>2</w:t>
+      </w:r>
+      <w:r>
+        <w:fldChar w:fldCharType="end"/>
+      </w:r>
+      <w:r>
+        <w:t>.</w:t>
+      </w:r>
+      <w:r>
+        <w:fldChar w:fldCharType="begin"/>
+      </w:r>
+      <w:r>
+        <w:instrText xml:space="preserve"> SEQ Gambar \* ARABIC \s 1 </w:instrText>
+      </w:r>
+      <w:r>
+        <w:fldChar w:fldCharType="separate"/>
+      </w:r>
+      <w:r>
+        <w:rPr>
+          <w:noProof/>
+        </w:rPr>
+        <w:t>13</w:t>
+      </w:r>
+      <w:r>
+        <w:fldChar w:fldCharType="end"/>
+      </w:r>
+      <w:bookmarkEnd w:id="10"/>
+      <w:r>
+        <w:rPr>
+          <w:lang w:val="en-US"/>
+        </w:rPr>
+        <w:t>.</w:t>
       </w:r>
       <w:r>
         <w:rPr>
@@ -8965,66 +10074,382 @@
           <w:bCs/>
           <w:lang w:val="en-US"/>
         </w:rPr>
-        <w:t>serial / UART</w:t>
-      </w:r>
-      <w:r>
-        <w:rPr>
-          <w:b w:val="0"/>
-          <w:bCs/>
-          <w:lang w:val="en-US"/>
-        </w:rPr>
-        <w:t>.</w:t>
-      </w:r>
-    </w:p>
-    <w:p>
-      <w:pPr>
-        <w:pStyle w:val="BodyText"/>
+        <w:t xml:space="preserve"> Kode Program UART Full Duplex pada PSoC</w:t>
+      </w:r>
+    </w:p>
+    <w:p>
+      <w:pPr>
+        <w:pStyle w:val="ListParagraph"/>
         <w:numPr>
           <w:ilvl w:val="0"/>
-          <w:numId w:val="44"/>
+          <w:numId w:val="48"/>
         </w:numPr>
-      </w:pPr>
-      <w:r>
-        <w:rPr>
-          <w:lang w:val="en-US"/>
-        </w:rPr>
-        <w:t>Jalankan seluruh kode program</w:t>
-      </w:r>
-    </w:p>
-    <w:p>
-      <w:pPr>
-        <w:pStyle w:val="BodyText"/>
+        <w:rPr>
+          <w:lang w:val="en-US"/>
+        </w:rPr>
+      </w:pPr>
+      <w:r>
+        <w:rPr>
+          <w:lang w:val="en-US"/>
+        </w:rPr>
+        <w:t>Lakukan langkah poin d) hingga g) pada PSoC 1 dan PSoC 2</w:t>
+      </w:r>
+    </w:p>
+    <w:p>
+      <w:pPr>
+        <w:pStyle w:val="ListParagraph"/>
         <w:numPr>
           <w:ilvl w:val="0"/>
-          <w:numId w:val="44"/>
+          <w:numId w:val="48"/>
         </w:numPr>
-      </w:pPr>
-      <w:r>
-        <w:rPr>
-          <w:lang w:val="en-US"/>
-        </w:rPr>
-        <w:t>Variasikan percobaan sesuai tabel percobaan</w:t>
-      </w:r>
-    </w:p>
-    <w:p>
-      <w:pPr>
-        <w:pStyle w:val="BodyText"/>
+        <w:rPr>
+          <w:lang w:val="en-US"/>
+        </w:rPr>
+      </w:pPr>
+      <w:r>
+        <w:rPr>
+          <w:lang w:val="en-US"/>
+        </w:rPr>
+        <w:t>Konfigurasi port blok UART</w:t>
+      </w:r>
+      <w:r>
+        <w:rPr>
+          <w:lang w:val="en-US"/>
+        </w:rPr>
+        <w:t xml:space="preserve"> yang tersambung</w:t>
+      </w:r>
+      <w:r>
+        <w:rPr>
+          <w:lang w:val="en-US"/>
+        </w:rPr>
+        <w:t xml:space="preserve"> antar </w:t>
+      </w:r>
+      <w:r>
+        <w:rPr>
+          <w:lang w:val="en-US"/>
+        </w:rPr>
+        <w:t xml:space="preserve">PSoC </w:t>
+      </w:r>
+      <w:r>
+        <w:rPr>
+          <w:lang w:val="en-US"/>
+        </w:rPr>
+        <w:t xml:space="preserve">adalah </w:t>
+      </w:r>
+      <w:r>
+        <w:rPr>
+          <w:lang w:val="en-US"/>
+        </w:rPr>
+        <w:t>P12[0] sebagai pin Tx dan P12[1] sebagai Rx</w:t>
+      </w:r>
+    </w:p>
+    <w:p>
+      <w:pPr>
+        <w:pStyle w:val="ListParagraph"/>
         <w:numPr>
           <w:ilvl w:val="0"/>
-          <w:numId w:val="44"/>
+          <w:numId w:val="48"/>
         </w:numPr>
-      </w:pPr>
-      <w:r>
-        <w:rPr>
-          <w:lang w:val="en-US"/>
-        </w:rPr>
-        <w:t xml:space="preserve">Amati karakter yang </w:t>
-      </w:r>
-      <w:r>
-        <w:rPr>
-          <w:lang w:val="en-US"/>
-        </w:rPr>
-        <w:t>ditampilkan dari serial monitor 1 dan 2.</w:t>
+        <w:rPr>
+          <w:lang w:val="en-US"/>
+        </w:rPr>
+      </w:pPr>
+      <w:r>
+        <w:rPr>
+          <w:lang w:val="en-US"/>
+        </w:rPr>
+        <w:t xml:space="preserve">Konfigurasi port </w:t>
+      </w:r>
+      <w:r>
+        <w:rPr>
+          <w:lang w:val="en-US"/>
+        </w:rPr>
+        <w:t xml:space="preserve">blok UART </w:t>
+      </w:r>
+      <w:r>
+        <w:rPr>
+          <w:lang w:val="en-US"/>
+        </w:rPr>
+        <w:t xml:space="preserve">yang tersambung dengan laptop adalah P12[6] </w:t>
+      </w:r>
+      <w:r>
+        <w:rPr>
+          <w:lang w:val="en-US"/>
+        </w:rPr>
+        <w:t xml:space="preserve">sebagai Rx </w:t>
+      </w:r>
+      <w:r>
+        <w:rPr>
+          <w:lang w:val="en-US"/>
+        </w:rPr>
+        <w:t>dan P12[7]</w:t>
+      </w:r>
+      <w:r>
+        <w:rPr>
+          <w:lang w:val="en-US"/>
+        </w:rPr>
+        <w:t xml:space="preserve"> sebagai Tx</w:t>
+      </w:r>
+      <w:r>
+        <w:rPr>
+          <w:lang w:val="en-US"/>
+        </w:rPr>
+        <w:t>.</w:t>
+      </w:r>
+    </w:p>
+    <w:p>
+      <w:pPr>
+        <w:pStyle w:val="ListParagraph"/>
+        <w:numPr>
+          <w:ilvl w:val="0"/>
+          <w:numId w:val="48"/>
+        </w:numPr>
+        <w:rPr>
+          <w:lang w:val="en-US"/>
+        </w:rPr>
+      </w:pPr>
+      <w:r>
+        <w:rPr>
+          <w:lang w:val="en-US"/>
+        </w:rPr>
+        <w:t xml:space="preserve">Buat kode program python seperti pada </w:t>
+      </w:r>
+      <w:r>
+        <w:rPr>
+          <w:lang w:val="en-US"/>
+        </w:rPr>
+        <w:fldChar w:fldCharType="begin"/>
+      </w:r>
+      <w:r>
+        <w:rPr>
+          <w:lang w:val="en-US"/>
+        </w:rPr>
+        <w:instrText xml:space="preserve"> REF _Ref148311750 \h </w:instrText>
+      </w:r>
+      <w:r>
+        <w:rPr>
+          <w:lang w:val="en-US"/>
+        </w:rPr>
+      </w:r>
+      <w:r>
+        <w:rPr>
+          <w:lang w:val="en-US"/>
+        </w:rPr>
+        <w:fldChar w:fldCharType="separate"/>
+      </w:r>
+      <w:r>
+        <w:t xml:space="preserve">Gambar </w:t>
+      </w:r>
+      <w:r>
+        <w:rPr>
+          <w:noProof/>
+        </w:rPr>
+        <w:t>2</w:t>
+      </w:r>
+      <w:r>
+        <w:t>.</w:t>
+      </w:r>
+      <w:r>
+        <w:rPr>
+          <w:noProof/>
+        </w:rPr>
+        <w:t>12</w:t>
+      </w:r>
+      <w:r>
+        <w:rPr>
+          <w:lang w:val="en-US"/>
+        </w:rPr>
+        <w:fldChar w:fldCharType="end"/>
+      </w:r>
+      <w:r>
+        <w:rPr>
+          <w:lang w:val="en-US"/>
+        </w:rPr>
+        <w:t xml:space="preserve"> pada Laptop 2.</w:t>
+      </w:r>
+    </w:p>
+    <w:p>
+      <w:pPr>
+        <w:pStyle w:val="ListParagraph"/>
+        <w:numPr>
+          <w:ilvl w:val="0"/>
+          <w:numId w:val="48"/>
+        </w:numPr>
+        <w:rPr>
+          <w:lang w:val="en-US"/>
+        </w:rPr>
+      </w:pPr>
+      <w:r>
+        <w:rPr>
+          <w:lang w:val="en-US"/>
+        </w:rPr>
+        <w:t xml:space="preserve">Jalankan kode program </w:t>
+      </w:r>
+      <w:r>
+        <w:rPr>
+          <w:lang w:val="en-US"/>
+        </w:rPr>
+        <w:fldChar w:fldCharType="begin"/>
+      </w:r>
+      <w:r>
+        <w:rPr>
+          <w:lang w:val="en-US"/>
+        </w:rPr>
+        <w:instrText xml:space="preserve"> REF _Ref148311433 \h </w:instrText>
+      </w:r>
+      <w:r>
+        <w:rPr>
+          <w:lang w:val="en-US"/>
+        </w:rPr>
+      </w:r>
+      <w:r>
+        <w:rPr>
+          <w:lang w:val="en-US"/>
+        </w:rPr>
+        <w:fldChar w:fldCharType="separate"/>
+      </w:r>
+      <w:r>
+        <w:t xml:space="preserve">Gambar </w:t>
+      </w:r>
+      <w:r>
+        <w:rPr>
+          <w:noProof/>
+        </w:rPr>
+        <w:t>2</w:t>
+      </w:r>
+      <w:r>
+        <w:t>.</w:t>
+      </w:r>
+      <w:r>
+        <w:rPr>
+          <w:noProof/>
+        </w:rPr>
+        <w:t>10</w:t>
+      </w:r>
+      <w:r>
+        <w:rPr>
+          <w:lang w:val="en-US"/>
+        </w:rPr>
+        <w:fldChar w:fldCharType="end"/>
+      </w:r>
+      <w:r>
+        <w:rPr>
+          <w:lang w:val="en-US"/>
+        </w:rPr>
+        <w:t xml:space="preserve"> dan </w:t>
+      </w:r>
+      <w:r>
+        <w:rPr>
+          <w:lang w:val="en-US"/>
+        </w:rPr>
+        <w:fldChar w:fldCharType="begin"/>
+      </w:r>
+      <w:r>
+        <w:rPr>
+          <w:lang w:val="en-US"/>
+        </w:rPr>
+        <w:instrText xml:space="preserve"> REF _Ref148311750 \h </w:instrText>
+      </w:r>
+      <w:r>
+        <w:rPr>
+          <w:lang w:val="en-US"/>
+        </w:rPr>
+      </w:r>
+      <w:r>
+        <w:rPr>
+          <w:lang w:val="en-US"/>
+        </w:rPr>
+        <w:fldChar w:fldCharType="separate"/>
+      </w:r>
+      <w:r>
+        <w:t xml:space="preserve">Gambar </w:t>
+      </w:r>
+      <w:r>
+        <w:rPr>
+          <w:noProof/>
+        </w:rPr>
+        <w:t>2</w:t>
+      </w:r>
+      <w:r>
+        <w:t>.</w:t>
+      </w:r>
+      <w:r>
+        <w:rPr>
+          <w:noProof/>
+        </w:rPr>
+        <w:t>12</w:t>
+      </w:r>
+      <w:r>
+        <w:rPr>
+          <w:lang w:val="en-US"/>
+        </w:rPr>
+        <w:fldChar w:fldCharType="end"/>
+      </w:r>
+      <w:r>
+        <w:rPr>
+          <w:lang w:val="en-US"/>
+        </w:rPr>
+        <w:t xml:space="preserve"> pada masing-masing terminal laptop 1 dan 2.</w:t>
+      </w:r>
+    </w:p>
+    <w:p>
+      <w:pPr>
+        <w:pStyle w:val="ListParagraph"/>
+        <w:numPr>
+          <w:ilvl w:val="0"/>
+          <w:numId w:val="48"/>
+        </w:numPr>
+        <w:rPr>
+          <w:lang w:val="en-US"/>
+        </w:rPr>
+      </w:pPr>
+      <w:r>
+        <w:rPr>
+          <w:lang w:val="en-US"/>
+        </w:rPr>
+        <w:t xml:space="preserve">Variasikan </w:t>
+      </w:r>
+      <w:r>
+        <w:rPr>
+          <w:lang w:val="en-US"/>
+        </w:rPr>
+        <w:t xml:space="preserve">karakter / kalimat masukan pada </w:t>
+      </w:r>
+      <w:r>
+        <w:rPr>
+          <w:lang w:val="en-US"/>
+        </w:rPr>
+        <w:t>PSoC 1 seperti tabel percobaan.</w:t>
+      </w:r>
+    </w:p>
+    <w:p>
+      <w:pPr>
+        <w:pStyle w:val="ListParagraph"/>
+        <w:numPr>
+          <w:ilvl w:val="0"/>
+          <w:numId w:val="48"/>
+        </w:numPr>
+        <w:rPr>
+          <w:lang w:val="en-US"/>
+        </w:rPr>
+      </w:pPr>
+      <w:r>
+        <w:rPr>
+          <w:lang w:val="en-US"/>
+        </w:rPr>
+        <w:t>Amati hasil yang didapatkan pada PSoC 2</w:t>
+      </w:r>
+      <w:r>
+        <w:rPr>
+          <w:lang w:val="en-US"/>
+        </w:rPr>
+        <w:t xml:space="preserve"> di </w:t>
+      </w:r>
+      <w:r>
+        <w:rPr>
+          <w:lang w:val="en-US"/>
+        </w:rPr>
+        <w:t>terminal laptop 2</w:t>
       </w:r>
     </w:p>
     <w:p>
@@ -9038,7 +10463,19 @@
         <w:rPr>
           <w:lang w:val="en-US"/>
         </w:rPr>
-        <w:t xml:space="preserve">Percobaan 6: </w:t>
+        <w:t xml:space="preserve">Percobaan </w:t>
+      </w:r>
+      <w:r>
+        <w:rPr>
+          <w:lang w:val="en-US"/>
+        </w:rPr>
+        <w:t>7</w:t>
+      </w:r>
+      <w:r>
+        <w:rPr>
+          <w:lang w:val="en-US"/>
+        </w:rPr>
+        <w:t xml:space="preserve">: </w:t>
       </w:r>
       <w:r>
         <w:rPr>
@@ -9223,6 +10660,7 @@
         <w:rPr>
           <w:spacing w:val="-2"/>
         </w:rPr>
+        <w:lastRenderedPageBreak/>
         <w:t>Tabel</w:t>
       </w:r>
       <w:r>
@@ -10589,7 +12027,7 @@
           <w:sz w:val="24"/>
         </w:rPr>
         <w:sectPr>
-          <w:pgSz w:w="12240" w:h="15840" w:orient="portrait"/>
+          <w:pgSz w:w="12240" w:h="15840"/>
           <w:pgMar w:top="1440" w:right="1440" w:bottom="1440" w:left="1440" w:header="720" w:footer="720" w:gutter="0"/>
           <w:cols w:space="720"/>
         </w:sectPr>
@@ -10626,6 +12064,7 @@
         <w:rPr>
           <w:lang w:val="en-US"/>
         </w:rPr>
+        <w:lastRenderedPageBreak/>
         <w:t>Percobaan 3</w:t>
       </w:r>
       <w:r>
@@ -10652,7 +12091,7 @@
         <w:pStyle w:val="Caption"/>
         <w:keepNext/>
       </w:pPr>
-      <w:bookmarkStart w:name="_Ref147696902" w:id="9"/>
+      <w:bookmarkStart w:id="11" w:name="_Ref147696902"/>
     </w:p>
     <w:p>
       <w:pPr>
@@ -10704,7 +12143,7 @@
       <w:r>
         <w:fldChar w:fldCharType="end"/>
       </w:r>
-      <w:bookmarkEnd w:id="9"/>
+      <w:bookmarkEnd w:id="11"/>
       <w:r>
         <w:rPr>
           <w:lang w:val="en-US"/>
@@ -12307,6 +13746,7 @@
         <w:rPr>
           <w:lang w:val="en-US"/>
         </w:rPr>
+        <w:lastRenderedPageBreak/>
         <w:t>Percobaan 4: Data Frame Protokol Komunikasi UART menggunakan PSoC</w:t>
       </w:r>
     </w:p>
@@ -12316,7 +13756,7 @@
         <w:pStyle w:val="Caption"/>
         <w:keepNext/>
       </w:pPr>
-      <w:bookmarkStart w:name="_Ref147870434" w:id="10"/>
+      <w:bookmarkStart w:id="12" w:name="_Ref147870434"/>
       <w:r>
         <w:t xml:space="preserve">Tabel </w:t>
       </w:r>
@@ -12359,7 +13799,7 @@
       <w:r>
         <w:fldChar w:fldCharType="end"/>
       </w:r>
-      <w:bookmarkEnd w:id="10"/>
+      <w:bookmarkEnd w:id="12"/>
       <w:r>
         <w:rPr>
           <w:lang w:val="en-US"/>
@@ -14592,6 +16032,7 @@
         <w:rPr>
           <w:lang w:val="en-US"/>
         </w:rPr>
+        <w:lastRenderedPageBreak/>
         <w:t>Percobaan 6: Interface Modbus using Arduino</w:t>
       </w:r>
     </w:p>
@@ -15268,7 +16709,7 @@
     </w:p>
     <w:sectPr>
       <w:type w:val="continuous"/>
-      <w:pgSz w:w="12240" w:h="15840" w:orient="portrait"/>
+      <w:pgSz w:w="12240" w:h="15840"/>
       <w:pgMar w:top="1440" w:right="1440" w:bottom="1440" w:left="1440" w:header="720" w:footer="720" w:gutter="0"/>
       <w:cols w:space="720"/>
     </w:sectPr>
@@ -15277,7 +16718,7 @@
 </file>
 
 <file path=word/numbering.xml><?xml version="1.0" encoding="utf-8"?>
-<w:numbering xmlns:wpc="http://schemas.microsoft.com/office/word/2010/wordprocessingCanvas" xmlns:cx="http://schemas.microsoft.com/office/drawing/2014/chartex" xmlns:cx1="http://schemas.microsoft.com/office/drawing/2015/9/8/chartex" xmlns:cx2="http://schemas.microsoft.com/office/drawing/2015/10/21/chartex" xmlns:cx3="http://schemas.microsoft.com/office/drawing/2016/5/9/chartex" xmlns:cx4="http://schemas.microsoft.com/office/drawing/2016/5/10/chartex" xmlns:cx5="http://schemas.microsoft.com/office/drawing/2016/5/11/chartex" xmlns:cx6="http://schemas.microsoft.com/office/drawing/2016/5/12/chartex" xmlns:cx7="http://schemas.microsoft.com/office/drawing/2016/5/13/chartex" xmlns:cx8="http://schemas.microsoft.com/office/drawing/2016/5/14/chartex" xmlns:mc="http://schemas.openxmlformats.org/markup-compatibility/2006" xmlns:aink="http://schemas.microsoft.com/office/drawing/2016/ink" xmlns:am3d="http://schemas.microsoft.com/office/drawing/2017/model3d" xmlns:o="urn:schemas-microsoft-com:office:office" xmlns:oel="http://schemas.microsoft.com/office/2019/extlst" xmlns:r="http://schemas.openxmlformats.org/officeDocument/2006/relationships" xmlns:m="http://schemas.openxmlformats.org/officeDocument/2006/math" xmlns:v="urn:schemas-microsoft-com:vml" xmlns:wp14="http://schemas.microsoft.com/office/word/2010/wordprocessingDrawing" xmlns:wp="http://schemas.openxmlformats.org/drawingml/2006/wordprocessingDrawing" xmlns:w10="urn:schemas-microsoft-com:office:word" xmlns:w="http://schemas.openxmlformats.org/wordprocessingml/2006/main" xmlns:w14="http://schemas.microsoft.com/office/word/2010/wordml" xmlns:w15="http://schemas.microsoft.com/office/word/2012/wordml" xmlns:w16cex="http://schemas.microsoft.com/office/word/2018/wordml/cex" xmlns:w16cid="http://schemas.microsoft.com/office/word/2016/wordml/cid" xmlns:w16="http://schemas.microsoft.com/office/word/2018/wordml" xmlns:w16du="http://schemas.microsoft.com/office/word/2023/wordml/word16du" xmlns:w16sdtdh="http://schemas.microsoft.com/office/word/2020/wordml/sdtdatahash" xmlns:w16se="http://schemas.microsoft.com/office/word/2015/wordml/symex" xmlns:wpg="http://schemas.microsoft.com/office/word/2010/wordprocessingGroup" xmlns:wpi="http://schemas.microsoft.com/office/word/2010/wordprocessingInk" xmlns:wne="http://schemas.microsoft.com/office/word/2006/wordml" xmlns:wps="http://schemas.microsoft.com/office/word/2010/wordprocessingShape" mc:Ignorable="w14 w15 w16se w16cid w16 w16cex w16sdtdh w16du wp14">
+<w:numbering xmlns:wpc="http://schemas.microsoft.com/office/word/2010/wordprocessingCanvas" xmlns:cx="http://schemas.microsoft.com/office/drawing/2014/chartex" xmlns:cx1="http://schemas.microsoft.com/office/drawing/2015/9/8/chartex" xmlns:cx2="http://schemas.microsoft.com/office/drawing/2015/10/21/chartex" xmlns:cx3="http://schemas.microsoft.com/office/drawing/2016/5/9/chartex" xmlns:cx4="http://schemas.microsoft.com/office/drawing/2016/5/10/chartex" xmlns:cx5="http://schemas.microsoft.com/office/drawing/2016/5/11/chartex" xmlns:cx6="http://schemas.microsoft.com/office/drawing/2016/5/12/chartex" xmlns:cx7="http://schemas.microsoft.com/office/drawing/2016/5/13/chartex" xmlns:cx8="http://schemas.microsoft.com/office/drawing/2016/5/14/chartex" xmlns:mc="http://schemas.openxmlformats.org/markup-compatibility/2006" xmlns:aink="http://schemas.microsoft.com/office/drawing/2016/ink" xmlns:am3d="http://schemas.microsoft.com/office/drawing/2017/model3d" xmlns:o="urn:schemas-microsoft-com:office:office" xmlns:r="http://schemas.openxmlformats.org/officeDocument/2006/relationships" xmlns:m="http://schemas.openxmlformats.org/officeDocument/2006/math" xmlns:v="urn:schemas-microsoft-com:vml" xmlns:wp14="http://schemas.microsoft.com/office/word/2010/wordprocessingDrawing" xmlns:wp="http://schemas.openxmlformats.org/drawingml/2006/wordprocessingDrawing" xmlns:w10="urn:schemas-microsoft-com:office:word" xmlns:w="http://schemas.openxmlformats.org/wordprocessingml/2006/main" xmlns:w14="http://schemas.microsoft.com/office/word/2010/wordml" xmlns:w15="http://schemas.microsoft.com/office/word/2012/wordml" xmlns:w16cex="http://schemas.microsoft.com/office/word/2018/wordml/cex" xmlns:w16cid="http://schemas.microsoft.com/office/word/2016/wordml/cid" xmlns:w16="http://schemas.microsoft.com/office/word/2018/wordml" xmlns:w16sdtdh="http://schemas.microsoft.com/office/word/2020/wordml/sdtdatahash" xmlns:w16se="http://schemas.microsoft.com/office/word/2015/wordml/symex" xmlns:wpg="http://schemas.microsoft.com/office/word/2010/wordprocessingGroup" xmlns:wpi="http://schemas.microsoft.com/office/word/2010/wordprocessingInk" xmlns:wne="http://schemas.microsoft.com/office/word/2006/wordml" xmlns:wps="http://schemas.microsoft.com/office/word/2010/wordprocessingShape" mc:Ignorable="w14 w15 w16se w16cid w16 w16cex w16sdtdh wp14">
   <w:abstractNum w:abstractNumId="0" w15:restartNumberingAfterBreak="0">
     <w:nsid w:val="00781F98"/>
     <w:multiLevelType w:val="hybridMultilevel"/>
@@ -15291,7 +16732,7 @@
         <w:ind w:left="815" w:hanging="360"/>
       </w:pPr>
       <w:rPr>
-        <w:rFonts w:hint="default" w:ascii="Times New Roman" w:hAnsi="Times New Roman" w:eastAsia="Times New Roman" w:cs="Times New Roman"/>
+        <w:rFonts w:ascii="Times New Roman" w:eastAsia="Times New Roman" w:hAnsi="Times New Roman" w:cs="Times New Roman" w:hint="default"/>
         <w:b w:val="0"/>
         <w:bCs w:val="0"/>
         <w:i w:val="0"/>
@@ -15412,7 +16853,7 @@
         <w:ind w:left="815" w:hanging="360"/>
       </w:pPr>
       <w:rPr>
-        <w:rFonts w:hint="default" w:ascii="Times New Roman" w:hAnsi="Times New Roman" w:eastAsia="Times New Roman" w:cs="Times New Roman"/>
+        <w:rFonts w:ascii="Times New Roman" w:eastAsia="Times New Roman" w:hAnsi="Times New Roman" w:cs="Times New Roman" w:hint="default"/>
         <w:b w:val="0"/>
         <w:bCs w:val="0"/>
         <w:i w:val="0"/>
@@ -15533,7 +16974,7 @@
         <w:ind w:left="815" w:hanging="360"/>
       </w:pPr>
       <w:rPr>
-        <w:rFonts w:hint="default" w:ascii="Times New Roman" w:hAnsi="Times New Roman" w:eastAsia="Times New Roman" w:cs="Times New Roman"/>
+        <w:rFonts w:ascii="Times New Roman" w:eastAsia="Times New Roman" w:hAnsi="Times New Roman" w:cs="Times New Roman" w:hint="default"/>
         <w:b w:val="0"/>
         <w:bCs w:val="0"/>
         <w:i w:val="0"/>
@@ -15837,7 +17278,7 @@
         <w:ind w:left="815" w:hanging="360"/>
       </w:pPr>
       <w:rPr>
-        <w:rFonts w:hint="default" w:ascii="Times New Roman" w:hAnsi="Times New Roman" w:eastAsia="Times New Roman" w:cs="Times New Roman"/>
+        <w:rFonts w:ascii="Times New Roman" w:eastAsia="Times New Roman" w:hAnsi="Times New Roman" w:cs="Times New Roman" w:hint="default"/>
         <w:b w:val="0"/>
         <w:bCs w:val="0"/>
         <w:i w:val="0"/>
@@ -15958,7 +17399,7 @@
         <w:ind w:left="815" w:hanging="360"/>
       </w:pPr>
       <w:rPr>
-        <w:rFonts w:hint="default" w:ascii="Times New Roman" w:hAnsi="Times New Roman" w:eastAsia="Times New Roman" w:cs="Times New Roman"/>
+        <w:rFonts w:ascii="Times New Roman" w:eastAsia="Times New Roman" w:hAnsi="Times New Roman" w:cs="Times New Roman" w:hint="default"/>
         <w:b w:val="0"/>
         <w:bCs w:val="0"/>
         <w:i w:val="0"/>
@@ -16079,7 +17520,7 @@
         <w:ind w:left="820" w:hanging="360"/>
       </w:pPr>
       <w:rPr>
-        <w:rFonts w:hint="default" w:ascii="Times New Roman" w:hAnsi="Times New Roman" w:eastAsia="Times New Roman" w:cs="Times New Roman"/>
+        <w:rFonts w:ascii="Times New Roman" w:eastAsia="Times New Roman" w:hAnsi="Times New Roman" w:cs="Times New Roman" w:hint="default"/>
         <w:b w:val="0"/>
         <w:bCs w:val="0"/>
         <w:i w:val="0"/>
@@ -16289,7 +17730,7 @@
         <w:ind w:left="815" w:hanging="360"/>
       </w:pPr>
       <w:rPr>
-        <w:rFonts w:hint="default" w:ascii="Times New Roman" w:hAnsi="Times New Roman" w:eastAsia="Times New Roman" w:cs="Times New Roman"/>
+        <w:rFonts w:ascii="Times New Roman" w:eastAsia="Times New Roman" w:hAnsi="Times New Roman" w:cs="Times New Roman" w:hint="default"/>
         <w:b w:val="0"/>
         <w:bCs w:val="0"/>
         <w:i w:val="0"/>
@@ -16576,6 +18017,95 @@
     </w:lvl>
   </w:abstractNum>
   <w:abstractNum w:abstractNumId="12" w15:restartNumberingAfterBreak="0">
+    <w:nsid w:val="1BD91C6C"/>
+    <w:multiLevelType w:val="hybridMultilevel"/>
+    <w:tmpl w:val="3138A5C8"/>
+    <w:lvl w:ilvl="0" w:tplc="38090017">
+      <w:start w:val="1"/>
+      <w:numFmt w:val="lowerLetter"/>
+      <w:lvlText w:val="%1)"/>
+      <w:lvlJc w:val="left"/>
+      <w:pPr>
+        <w:ind w:left="720" w:hanging="360"/>
+      </w:pPr>
+      <w:rPr>
+        <w:rFonts w:hint="default"/>
+      </w:rPr>
+    </w:lvl>
+    <w:lvl w:ilvl="1" w:tplc="38090019" w:tentative="1">
+      <w:start w:val="1"/>
+      <w:numFmt w:val="lowerLetter"/>
+      <w:lvlText w:val="%2."/>
+      <w:lvlJc w:val="left"/>
+      <w:pPr>
+        <w:ind w:left="1440" w:hanging="360"/>
+      </w:pPr>
+    </w:lvl>
+    <w:lvl w:ilvl="2" w:tplc="3809001B" w:tentative="1">
+      <w:start w:val="1"/>
+      <w:numFmt w:val="lowerRoman"/>
+      <w:lvlText w:val="%3."/>
+      <w:lvlJc w:val="right"/>
+      <w:pPr>
+        <w:ind w:left="2160" w:hanging="180"/>
+      </w:pPr>
+    </w:lvl>
+    <w:lvl w:ilvl="3" w:tplc="3809000F" w:tentative="1">
+      <w:start w:val="1"/>
+      <w:numFmt w:val="decimal"/>
+      <w:lvlText w:val="%4."/>
+      <w:lvlJc w:val="left"/>
+      <w:pPr>
+        <w:ind w:left="2880" w:hanging="360"/>
+      </w:pPr>
+    </w:lvl>
+    <w:lvl w:ilvl="4" w:tplc="38090019" w:tentative="1">
+      <w:start w:val="1"/>
+      <w:numFmt w:val="lowerLetter"/>
+      <w:lvlText w:val="%5."/>
+      <w:lvlJc w:val="left"/>
+      <w:pPr>
+        <w:ind w:left="3600" w:hanging="360"/>
+      </w:pPr>
+    </w:lvl>
+    <w:lvl w:ilvl="5" w:tplc="3809001B" w:tentative="1">
+      <w:start w:val="1"/>
+      <w:numFmt w:val="lowerRoman"/>
+      <w:lvlText w:val="%6."/>
+      <w:lvlJc w:val="right"/>
+      <w:pPr>
+        <w:ind w:left="4320" w:hanging="180"/>
+      </w:pPr>
+    </w:lvl>
+    <w:lvl w:ilvl="6" w:tplc="3809000F" w:tentative="1">
+      <w:start w:val="1"/>
+      <w:numFmt w:val="decimal"/>
+      <w:lvlText w:val="%7."/>
+      <w:lvlJc w:val="left"/>
+      <w:pPr>
+        <w:ind w:left="5040" w:hanging="360"/>
+      </w:pPr>
+    </w:lvl>
+    <w:lvl w:ilvl="7" w:tplc="38090019" w:tentative="1">
+      <w:start w:val="1"/>
+      <w:numFmt w:val="lowerLetter"/>
+      <w:lvlText w:val="%8."/>
+      <w:lvlJc w:val="left"/>
+      <w:pPr>
+        <w:ind w:left="5760" w:hanging="360"/>
+      </w:pPr>
+    </w:lvl>
+    <w:lvl w:ilvl="8" w:tplc="3809001B" w:tentative="1">
+      <w:start w:val="1"/>
+      <w:numFmt w:val="lowerRoman"/>
+      <w:lvlText w:val="%9."/>
+      <w:lvlJc w:val="right"/>
+      <w:pPr>
+        <w:ind w:left="6480" w:hanging="180"/>
+      </w:pPr>
+    </w:lvl>
+  </w:abstractNum>
+  <w:abstractNum w:abstractNumId="13" w15:restartNumberingAfterBreak="0">
     <w:nsid w:val="21185FF3"/>
     <w:multiLevelType w:val="hybridMultilevel"/>
     <w:tmpl w:val="85CC7B80"/>
@@ -16588,7 +18118,7 @@
         <w:ind w:left="815" w:hanging="360"/>
       </w:pPr>
       <w:rPr>
-        <w:rFonts w:hint="default" w:ascii="Times New Roman" w:hAnsi="Times New Roman" w:eastAsia="Times New Roman" w:cs="Times New Roman"/>
+        <w:rFonts w:ascii="Times New Roman" w:eastAsia="Times New Roman" w:hAnsi="Times New Roman" w:cs="Times New Roman" w:hint="default"/>
         <w:b w:val="0"/>
         <w:bCs w:val="0"/>
         <w:i w:val="0"/>
@@ -16696,7 +18226,7 @@
       </w:rPr>
     </w:lvl>
   </w:abstractNum>
-  <w:abstractNum w:abstractNumId="13" w15:restartNumberingAfterBreak="0">
+  <w:abstractNum w:abstractNumId="14" w15:restartNumberingAfterBreak="0">
     <w:nsid w:val="22624C1B"/>
     <w:multiLevelType w:val="hybridMultilevel"/>
     <w:tmpl w:val="CC80C142"/>
@@ -16709,7 +18239,7 @@
         <w:ind w:left="815" w:hanging="360"/>
       </w:pPr>
       <w:rPr>
-        <w:rFonts w:hint="default" w:ascii="Times New Roman" w:hAnsi="Times New Roman" w:eastAsia="Times New Roman" w:cs="Times New Roman"/>
+        <w:rFonts w:ascii="Times New Roman" w:eastAsia="Times New Roman" w:hAnsi="Times New Roman" w:cs="Times New Roman" w:hint="default"/>
         <w:b w:val="0"/>
         <w:bCs w:val="0"/>
         <w:i w:val="0"/>
@@ -16817,7 +18347,7 @@
       </w:rPr>
     </w:lvl>
   </w:abstractNum>
-  <w:abstractNum w:abstractNumId="14" w15:restartNumberingAfterBreak="0">
+  <w:abstractNum w:abstractNumId="15" w15:restartNumberingAfterBreak="0">
     <w:nsid w:val="23232031"/>
     <w:multiLevelType w:val="hybridMultilevel"/>
     <w:tmpl w:val="3B4C2B2C"/>
@@ -16906,7 +18436,7 @@
       </w:pPr>
     </w:lvl>
   </w:abstractNum>
-  <w:abstractNum w:abstractNumId="15" w15:restartNumberingAfterBreak="0">
+  <w:abstractNum w:abstractNumId="16" w15:restartNumberingAfterBreak="0">
     <w:nsid w:val="25557514"/>
     <w:multiLevelType w:val="hybridMultilevel"/>
     <w:tmpl w:val="7CFEB87A"/>
@@ -16919,7 +18449,7 @@
         <w:ind w:left="815" w:hanging="360"/>
       </w:pPr>
       <w:rPr>
-        <w:rFonts w:hint="default" w:ascii="Times New Roman" w:hAnsi="Times New Roman" w:eastAsia="Times New Roman" w:cs="Times New Roman"/>
+        <w:rFonts w:ascii="Times New Roman" w:eastAsia="Times New Roman" w:hAnsi="Times New Roman" w:cs="Times New Roman" w:hint="default"/>
         <w:b w:val="0"/>
         <w:bCs w:val="0"/>
         <w:i w:val="0"/>
@@ -17027,7 +18557,7 @@
       </w:rPr>
     </w:lvl>
   </w:abstractNum>
-  <w:abstractNum w:abstractNumId="16" w15:restartNumberingAfterBreak="0">
+  <w:abstractNum w:abstractNumId="17" w15:restartNumberingAfterBreak="0">
     <w:nsid w:val="27C86FC8"/>
     <w:multiLevelType w:val="hybridMultilevel"/>
     <w:tmpl w:val="545CE52C"/>
@@ -17113,7 +18643,7 @@
       </w:pPr>
     </w:lvl>
   </w:abstractNum>
-  <w:abstractNum w:abstractNumId="17" w15:restartNumberingAfterBreak="0">
+  <w:abstractNum w:abstractNumId="18" w15:restartNumberingAfterBreak="0">
     <w:nsid w:val="2A5C49DC"/>
     <w:multiLevelType w:val="hybridMultilevel"/>
     <w:tmpl w:val="88104448"/>
@@ -17126,7 +18656,7 @@
         <w:ind w:left="815" w:hanging="360"/>
       </w:pPr>
       <w:rPr>
-        <w:rFonts w:hint="default" w:ascii="Times New Roman" w:hAnsi="Times New Roman" w:eastAsia="Times New Roman" w:cs="Times New Roman"/>
+        <w:rFonts w:ascii="Times New Roman" w:eastAsia="Times New Roman" w:hAnsi="Times New Roman" w:cs="Times New Roman" w:hint="default"/>
         <w:b w:val="0"/>
         <w:bCs w:val="0"/>
         <w:i w:val="0"/>
@@ -17234,7 +18764,7 @@
       </w:rPr>
     </w:lvl>
   </w:abstractNum>
-  <w:abstractNum w:abstractNumId="18" w15:restartNumberingAfterBreak="0">
+  <w:abstractNum w:abstractNumId="19" w15:restartNumberingAfterBreak="0">
     <w:nsid w:val="2F591792"/>
     <w:multiLevelType w:val="hybridMultilevel"/>
     <w:tmpl w:val="F78E8EDA"/>
@@ -17247,7 +18777,7 @@
         <w:ind w:left="370" w:hanging="270"/>
       </w:pPr>
       <w:rPr>
-        <w:rFonts w:hint="default" w:ascii="Times New Roman" w:hAnsi="Times New Roman" w:eastAsia="Times New Roman" w:cs="Times New Roman"/>
+        <w:rFonts w:ascii="Times New Roman" w:eastAsia="Times New Roman" w:hAnsi="Times New Roman" w:cs="Times New Roman" w:hint="default"/>
         <w:b/>
         <w:bCs/>
         <w:i w:val="0"/>
@@ -17355,7 +18885,7 @@
       </w:rPr>
     </w:lvl>
   </w:abstractNum>
-  <w:abstractNum w:abstractNumId="19" w15:restartNumberingAfterBreak="0">
+  <w:abstractNum w:abstractNumId="20" w15:restartNumberingAfterBreak="0">
     <w:nsid w:val="2FD235BF"/>
     <w:multiLevelType w:val="hybridMultilevel"/>
     <w:tmpl w:val="4E1C10BC"/>
@@ -17368,7 +18898,7 @@
         <w:ind w:left="815" w:hanging="360"/>
       </w:pPr>
       <w:rPr>
-        <w:rFonts w:hint="default" w:ascii="Times New Roman" w:hAnsi="Times New Roman" w:eastAsia="Times New Roman" w:cs="Times New Roman"/>
+        <w:rFonts w:ascii="Times New Roman" w:eastAsia="Times New Roman" w:hAnsi="Times New Roman" w:cs="Times New Roman" w:hint="default"/>
         <w:b w:val="0"/>
         <w:bCs w:val="0"/>
         <w:i w:val="0"/>
@@ -17476,7 +19006,7 @@
       </w:rPr>
     </w:lvl>
   </w:abstractNum>
-  <w:abstractNum w:abstractNumId="20" w15:restartNumberingAfterBreak="0">
+  <w:abstractNum w:abstractNumId="21" w15:restartNumberingAfterBreak="0">
     <w:nsid w:val="39367D95"/>
     <w:multiLevelType w:val="hybridMultilevel"/>
     <w:tmpl w:val="2D7A17D4"/>
@@ -17489,7 +19019,7 @@
         <w:ind w:left="815" w:hanging="360"/>
       </w:pPr>
       <w:rPr>
-        <w:rFonts w:hint="default" w:ascii="Times New Roman" w:hAnsi="Times New Roman" w:eastAsia="Times New Roman" w:cs="Times New Roman"/>
+        <w:rFonts w:ascii="Times New Roman" w:eastAsia="Times New Roman" w:hAnsi="Times New Roman" w:cs="Times New Roman" w:hint="default"/>
         <w:b w:val="0"/>
         <w:bCs w:val="0"/>
         <w:i w:val="0"/>
@@ -17597,7 +19127,7 @@
       </w:rPr>
     </w:lvl>
   </w:abstractNum>
-  <w:abstractNum w:abstractNumId="21" w15:restartNumberingAfterBreak="0">
+  <w:abstractNum w:abstractNumId="22" w15:restartNumberingAfterBreak="0">
     <w:nsid w:val="3E910573"/>
     <w:multiLevelType w:val="hybridMultilevel"/>
     <w:tmpl w:val="5956B476"/>
@@ -17610,7 +19140,7 @@
         <w:ind w:left="460" w:hanging="360"/>
       </w:pPr>
       <w:rPr>
-        <w:rFonts w:hint="default" w:ascii="Times New Roman" w:hAnsi="Times New Roman" w:eastAsia="Times New Roman" w:cs="Times New Roman"/>
+        <w:rFonts w:ascii="Times New Roman" w:eastAsia="Times New Roman" w:hAnsi="Times New Roman" w:cs="Times New Roman" w:hint="default"/>
         <w:b w:val="0"/>
         <w:bCs w:val="0"/>
         <w:i w:val="0"/>
@@ -17718,7 +19248,7 @@
       </w:rPr>
     </w:lvl>
   </w:abstractNum>
-  <w:abstractNum w:abstractNumId="22" w15:restartNumberingAfterBreak="0">
+  <w:abstractNum w:abstractNumId="23" w15:restartNumberingAfterBreak="0">
     <w:nsid w:val="477E6B11"/>
     <w:multiLevelType w:val="hybridMultilevel"/>
     <w:tmpl w:val="7622909E"/>
@@ -17731,7 +19261,7 @@
         <w:ind w:left="815" w:hanging="360"/>
       </w:pPr>
       <w:rPr>
-        <w:rFonts w:hint="default" w:ascii="Times New Roman" w:hAnsi="Times New Roman" w:eastAsia="Times New Roman" w:cs="Times New Roman"/>
+        <w:rFonts w:ascii="Times New Roman" w:eastAsia="Times New Roman" w:hAnsi="Times New Roman" w:cs="Times New Roman" w:hint="default"/>
         <w:b w:val="0"/>
         <w:bCs w:val="0"/>
         <w:i w:val="0"/>
@@ -17839,7 +19369,7 @@
       </w:rPr>
     </w:lvl>
   </w:abstractNum>
-  <w:abstractNum w:abstractNumId="23" w15:restartNumberingAfterBreak="0">
+  <w:abstractNum w:abstractNumId="24" w15:restartNumberingAfterBreak="0">
     <w:nsid w:val="48036640"/>
     <w:multiLevelType w:val="hybridMultilevel"/>
     <w:tmpl w:val="F25A154A"/>
@@ -17852,7 +19382,7 @@
         <w:ind w:left="815" w:hanging="360"/>
       </w:pPr>
       <w:rPr>
-        <w:rFonts w:hint="default" w:ascii="Times New Roman" w:hAnsi="Times New Roman" w:eastAsia="Times New Roman" w:cs="Times New Roman"/>
+        <w:rFonts w:ascii="Times New Roman" w:eastAsia="Times New Roman" w:hAnsi="Times New Roman" w:cs="Times New Roman" w:hint="default"/>
         <w:b w:val="0"/>
         <w:bCs w:val="0"/>
         <w:i w:val="0"/>
@@ -17960,7 +19490,7 @@
       </w:rPr>
     </w:lvl>
   </w:abstractNum>
-  <w:abstractNum w:abstractNumId="24" w15:restartNumberingAfterBreak="0">
+  <w:abstractNum w:abstractNumId="25" w15:restartNumberingAfterBreak="0">
     <w:nsid w:val="481459BE"/>
     <w:multiLevelType w:val="hybridMultilevel"/>
     <w:tmpl w:val="2110E8FA"/>
@@ -17973,7 +19503,7 @@
         <w:ind w:left="720" w:hanging="360"/>
       </w:pPr>
       <w:rPr>
-        <w:rFonts w:hint="default" w:ascii="Symbol" w:hAnsi="Symbol"/>
+        <w:rFonts w:ascii="Symbol" w:hAnsi="Symbol" w:hint="default"/>
       </w:rPr>
     </w:lvl>
     <w:lvl w:ilvl="1" w:tplc="38090003" w:tentative="1">
@@ -17985,7 +19515,7 @@
         <w:ind w:left="1440" w:hanging="360"/>
       </w:pPr>
       <w:rPr>
-        <w:rFonts w:hint="default" w:ascii="Courier New" w:hAnsi="Courier New" w:cs="Courier New"/>
+        <w:rFonts w:ascii="Courier New" w:hAnsi="Courier New" w:cs="Courier New" w:hint="default"/>
       </w:rPr>
     </w:lvl>
     <w:lvl w:ilvl="2" w:tplc="38090005" w:tentative="1">
@@ -17997,7 +19527,7 @@
         <w:ind w:left="2160" w:hanging="360"/>
       </w:pPr>
       <w:rPr>
-        <w:rFonts w:hint="default" w:ascii="Wingdings" w:hAnsi="Wingdings"/>
+        <w:rFonts w:ascii="Wingdings" w:hAnsi="Wingdings" w:hint="default"/>
       </w:rPr>
     </w:lvl>
     <w:lvl w:ilvl="3" w:tplc="38090001" w:tentative="1">
@@ -18009,7 +19539,7 @@
         <w:ind w:left="2880" w:hanging="360"/>
       </w:pPr>
       <w:rPr>
-        <w:rFonts w:hint="default" w:ascii="Symbol" w:hAnsi="Symbol"/>
+        <w:rFonts w:ascii="Symbol" w:hAnsi="Symbol" w:hint="default"/>
       </w:rPr>
     </w:lvl>
     <w:lvl w:ilvl="4" w:tplc="38090003" w:tentative="1">
@@ -18021,7 +19551,7 @@
         <w:ind w:left="3600" w:hanging="360"/>
       </w:pPr>
       <w:rPr>
-        <w:rFonts w:hint="default" w:ascii="Courier New" w:hAnsi="Courier New" w:cs="Courier New"/>
+        <w:rFonts w:ascii="Courier New" w:hAnsi="Courier New" w:cs="Courier New" w:hint="default"/>
       </w:rPr>
     </w:lvl>
     <w:lvl w:ilvl="5" w:tplc="38090005" w:tentative="1">
@@ -18033,7 +19563,7 @@
         <w:ind w:left="4320" w:hanging="360"/>
       </w:pPr>
       <w:rPr>
-        <w:rFonts w:hint="default" w:ascii="Wingdings" w:hAnsi="Wingdings"/>
+        <w:rFonts w:ascii="Wingdings" w:hAnsi="Wingdings" w:hint="default"/>
       </w:rPr>
     </w:lvl>
     <w:lvl w:ilvl="6" w:tplc="38090001" w:tentative="1">
@@ -18045,7 +19575,7 @@
         <w:ind w:left="5040" w:hanging="360"/>
       </w:pPr>
       <w:rPr>
-        <w:rFonts w:hint="default" w:ascii="Symbol" w:hAnsi="Symbol"/>
+        <w:rFonts w:ascii="Symbol" w:hAnsi="Symbol" w:hint="default"/>
       </w:rPr>
     </w:lvl>
     <w:lvl w:ilvl="7" w:tplc="38090003" w:tentative="1">
@@ -18057,7 +19587,7 @@
         <w:ind w:left="5760" w:hanging="360"/>
       </w:pPr>
       <w:rPr>
-        <w:rFonts w:hint="default" w:ascii="Courier New" w:hAnsi="Courier New" w:cs="Courier New"/>
+        <w:rFonts w:ascii="Courier New" w:hAnsi="Courier New" w:cs="Courier New" w:hint="default"/>
       </w:rPr>
     </w:lvl>
     <w:lvl w:ilvl="8" w:tplc="38090005" w:tentative="1">
@@ -18069,11 +19599,11 @@
         <w:ind w:left="6480" w:hanging="360"/>
       </w:pPr>
       <w:rPr>
-        <w:rFonts w:hint="default" w:ascii="Wingdings" w:hAnsi="Wingdings"/>
+        <w:rFonts w:ascii="Wingdings" w:hAnsi="Wingdings" w:hint="default"/>
       </w:rPr>
     </w:lvl>
   </w:abstractNum>
-  <w:abstractNum w:abstractNumId="25" w15:restartNumberingAfterBreak="0">
+  <w:abstractNum w:abstractNumId="26" w15:restartNumberingAfterBreak="0">
     <w:nsid w:val="4F58367B"/>
     <w:multiLevelType w:val="hybridMultilevel"/>
     <w:tmpl w:val="FE28F68E"/>
@@ -18165,7 +19695,7 @@
       </w:pPr>
     </w:lvl>
   </w:abstractNum>
-  <w:abstractNum w:abstractNumId="26" w15:restartNumberingAfterBreak="0">
+  <w:abstractNum w:abstractNumId="27" w15:restartNumberingAfterBreak="0">
     <w:nsid w:val="56DF7068"/>
     <w:multiLevelType w:val="hybridMultilevel"/>
     <w:tmpl w:val="0CA8DFE2"/>
@@ -18178,7 +19708,7 @@
         <w:ind w:left="815" w:hanging="360"/>
       </w:pPr>
       <w:rPr>
-        <w:rFonts w:hint="default" w:ascii="Times New Roman" w:hAnsi="Times New Roman" w:eastAsia="Times New Roman" w:cs="Times New Roman"/>
+        <w:rFonts w:ascii="Times New Roman" w:eastAsia="Times New Roman" w:hAnsi="Times New Roman" w:cs="Times New Roman" w:hint="default"/>
         <w:b w:val="0"/>
         <w:bCs w:val="0"/>
         <w:i w:val="0"/>
@@ -18286,7 +19816,7 @@
       </w:rPr>
     </w:lvl>
   </w:abstractNum>
-  <w:abstractNum w:abstractNumId="27" w15:restartNumberingAfterBreak="0">
+  <w:abstractNum w:abstractNumId="28" w15:restartNumberingAfterBreak="0">
     <w:nsid w:val="591303F6"/>
     <w:multiLevelType w:val="hybridMultilevel"/>
     <w:tmpl w:val="2B9081AC"/>
@@ -18299,7 +19829,7 @@
         <w:ind w:left="815" w:hanging="360"/>
       </w:pPr>
       <w:rPr>
-        <w:rFonts w:hint="default" w:ascii="Times New Roman" w:hAnsi="Times New Roman" w:eastAsia="Times New Roman" w:cs="Times New Roman"/>
+        <w:rFonts w:ascii="Times New Roman" w:eastAsia="Times New Roman" w:hAnsi="Times New Roman" w:cs="Times New Roman" w:hint="default"/>
         <w:b w:val="0"/>
         <w:bCs w:val="0"/>
         <w:i w:val="0"/>
@@ -18407,7 +19937,7 @@
       </w:rPr>
     </w:lvl>
   </w:abstractNum>
-  <w:abstractNum w:abstractNumId="28" w15:restartNumberingAfterBreak="0">
+  <w:abstractNum w:abstractNumId="29" w15:restartNumberingAfterBreak="0">
     <w:nsid w:val="59AA1F95"/>
     <w:multiLevelType w:val="hybridMultilevel"/>
     <w:tmpl w:val="09B824A4"/>
@@ -18496,7 +20026,7 @@
       </w:pPr>
     </w:lvl>
   </w:abstractNum>
-  <w:abstractNum w:abstractNumId="29" w15:restartNumberingAfterBreak="0">
+  <w:abstractNum w:abstractNumId="30" w15:restartNumberingAfterBreak="0">
     <w:nsid w:val="5B187539"/>
     <w:multiLevelType w:val="hybridMultilevel"/>
     <w:tmpl w:val="06EE2162"/>
@@ -18585,7 +20115,7 @@
       </w:pPr>
     </w:lvl>
   </w:abstractNum>
-  <w:abstractNum w:abstractNumId="30" w15:restartNumberingAfterBreak="0">
+  <w:abstractNum w:abstractNumId="31" w15:restartNumberingAfterBreak="0">
     <w:nsid w:val="5BAB7CB4"/>
     <w:multiLevelType w:val="hybridMultilevel"/>
     <w:tmpl w:val="21FC2FF6"/>
@@ -18674,7 +20204,7 @@
       </w:pPr>
     </w:lvl>
   </w:abstractNum>
-  <w:abstractNum w:abstractNumId="31" w15:restartNumberingAfterBreak="0">
+  <w:abstractNum w:abstractNumId="32" w15:restartNumberingAfterBreak="0">
     <w:nsid w:val="5BC975AC"/>
     <w:multiLevelType w:val="hybridMultilevel"/>
     <w:tmpl w:val="2C5E64FC"/>
@@ -18687,7 +20217,7 @@
         <w:ind w:left="815" w:hanging="360"/>
       </w:pPr>
       <w:rPr>
-        <w:rFonts w:hint="default" w:ascii="Times New Roman" w:hAnsi="Times New Roman" w:eastAsia="Times New Roman" w:cs="Times New Roman"/>
+        <w:rFonts w:ascii="Times New Roman" w:eastAsia="Times New Roman" w:hAnsi="Times New Roman" w:cs="Times New Roman" w:hint="default"/>
         <w:b w:val="0"/>
         <w:bCs w:val="0"/>
         <w:i w:val="0"/>
@@ -18795,7 +20325,7 @@
       </w:rPr>
     </w:lvl>
   </w:abstractNum>
-  <w:abstractNum w:abstractNumId="32" w15:restartNumberingAfterBreak="0">
+  <w:abstractNum w:abstractNumId="33" w15:restartNumberingAfterBreak="0">
     <w:nsid w:val="5DC4738B"/>
     <w:multiLevelType w:val="hybridMultilevel"/>
     <w:tmpl w:val="DAC695AA"/>
@@ -18886,7 +20416,7 @@
       </w:pPr>
     </w:lvl>
   </w:abstractNum>
-  <w:abstractNum w:abstractNumId="33" w15:restartNumberingAfterBreak="0">
+  <w:abstractNum w:abstractNumId="34" w15:restartNumberingAfterBreak="0">
     <w:nsid w:val="61A37317"/>
     <w:multiLevelType w:val="hybridMultilevel"/>
     <w:tmpl w:val="09B824A4"/>
@@ -18975,7 +20505,96 @@
       </w:pPr>
     </w:lvl>
   </w:abstractNum>
-  <w:abstractNum w:abstractNumId="34" w15:restartNumberingAfterBreak="0">
+  <w:abstractNum w:abstractNumId="35" w15:restartNumberingAfterBreak="0">
+    <w:nsid w:val="633E0DBC"/>
+    <w:multiLevelType w:val="hybridMultilevel"/>
+    <w:tmpl w:val="9B4A02FE"/>
+    <w:lvl w:ilvl="0" w:tplc="38090017">
+      <w:start w:val="1"/>
+      <w:numFmt w:val="lowerLetter"/>
+      <w:lvlText w:val="%1)"/>
+      <w:lvlJc w:val="left"/>
+      <w:pPr>
+        <w:ind w:left="720" w:hanging="360"/>
+      </w:pPr>
+      <w:rPr>
+        <w:rFonts w:hint="default"/>
+      </w:rPr>
+    </w:lvl>
+    <w:lvl w:ilvl="1" w:tplc="38090019" w:tentative="1">
+      <w:start w:val="1"/>
+      <w:numFmt w:val="lowerLetter"/>
+      <w:lvlText w:val="%2."/>
+      <w:lvlJc w:val="left"/>
+      <w:pPr>
+        <w:ind w:left="1440" w:hanging="360"/>
+      </w:pPr>
+    </w:lvl>
+    <w:lvl w:ilvl="2" w:tplc="3809001B" w:tentative="1">
+      <w:start w:val="1"/>
+      <w:numFmt w:val="lowerRoman"/>
+      <w:lvlText w:val="%3."/>
+      <w:lvlJc w:val="right"/>
+      <w:pPr>
+        <w:ind w:left="2160" w:hanging="180"/>
+      </w:pPr>
+    </w:lvl>
+    <w:lvl w:ilvl="3" w:tplc="3809000F" w:tentative="1">
+      <w:start w:val="1"/>
+      <w:numFmt w:val="decimal"/>
+      <w:lvlText w:val="%4."/>
+      <w:lvlJc w:val="left"/>
+      <w:pPr>
+        <w:ind w:left="2880" w:hanging="360"/>
+      </w:pPr>
+    </w:lvl>
+    <w:lvl w:ilvl="4" w:tplc="38090019" w:tentative="1">
+      <w:start w:val="1"/>
+      <w:numFmt w:val="lowerLetter"/>
+      <w:lvlText w:val="%5."/>
+      <w:lvlJc w:val="left"/>
+      <w:pPr>
+        <w:ind w:left="3600" w:hanging="360"/>
+      </w:pPr>
+    </w:lvl>
+    <w:lvl w:ilvl="5" w:tplc="3809001B" w:tentative="1">
+      <w:start w:val="1"/>
+      <w:numFmt w:val="lowerRoman"/>
+      <w:lvlText w:val="%6."/>
+      <w:lvlJc w:val="right"/>
+      <w:pPr>
+        <w:ind w:left="4320" w:hanging="180"/>
+      </w:pPr>
+    </w:lvl>
+    <w:lvl w:ilvl="6" w:tplc="3809000F" w:tentative="1">
+      <w:start w:val="1"/>
+      <w:numFmt w:val="decimal"/>
+      <w:lvlText w:val="%7."/>
+      <w:lvlJc w:val="left"/>
+      <w:pPr>
+        <w:ind w:left="5040" w:hanging="360"/>
+      </w:pPr>
+    </w:lvl>
+    <w:lvl w:ilvl="7" w:tplc="38090019" w:tentative="1">
+      <w:start w:val="1"/>
+      <w:numFmt w:val="lowerLetter"/>
+      <w:lvlText w:val="%8."/>
+      <w:lvlJc w:val="left"/>
+      <w:pPr>
+        <w:ind w:left="5760" w:hanging="360"/>
+      </w:pPr>
+    </w:lvl>
+    <w:lvl w:ilvl="8" w:tplc="3809001B" w:tentative="1">
+      <w:start w:val="1"/>
+      <w:numFmt w:val="lowerRoman"/>
+      <w:lvlText w:val="%9."/>
+      <w:lvlJc w:val="right"/>
+      <w:pPr>
+        <w:ind w:left="6480" w:hanging="180"/>
+      </w:pPr>
+    </w:lvl>
+  </w:abstractNum>
+  <w:abstractNum w:abstractNumId="36" w15:restartNumberingAfterBreak="0">
     <w:nsid w:val="672A00AE"/>
     <w:multiLevelType w:val="hybridMultilevel"/>
     <w:tmpl w:val="85CC68EE"/>
@@ -18988,7 +20607,7 @@
         <w:ind w:left="815" w:hanging="360"/>
       </w:pPr>
       <w:rPr>
-        <w:rFonts w:hint="default" w:ascii="Times New Roman" w:hAnsi="Times New Roman" w:eastAsia="Times New Roman" w:cs="Times New Roman"/>
+        <w:rFonts w:ascii="Times New Roman" w:eastAsia="Times New Roman" w:hAnsi="Times New Roman" w:cs="Times New Roman" w:hint="default"/>
         <w:b w:val="0"/>
         <w:bCs w:val="0"/>
         <w:i w:val="0"/>
@@ -19096,7 +20715,7 @@
       </w:rPr>
     </w:lvl>
   </w:abstractNum>
-  <w:abstractNum w:abstractNumId="35" w15:restartNumberingAfterBreak="0">
+  <w:abstractNum w:abstractNumId="37" w15:restartNumberingAfterBreak="0">
     <w:nsid w:val="68FD7DCB"/>
     <w:multiLevelType w:val="hybridMultilevel"/>
     <w:tmpl w:val="57361904"/>
@@ -19109,7 +20728,7 @@
         <w:ind w:left="820" w:hanging="360"/>
       </w:pPr>
       <w:rPr>
-        <w:rFonts w:hint="default" w:ascii="Times New Roman" w:hAnsi="Times New Roman" w:eastAsia="Times New Roman" w:cs="Times New Roman"/>
+        <w:rFonts w:ascii="Times New Roman" w:eastAsia="Times New Roman" w:hAnsi="Times New Roman" w:cs="Times New Roman" w:hint="default"/>
         <w:b w:val="0"/>
         <w:bCs w:val="0"/>
         <w:i w:val="0"/>
@@ -19217,7 +20836,7 @@
       </w:rPr>
     </w:lvl>
   </w:abstractNum>
-  <w:abstractNum w:abstractNumId="36" w15:restartNumberingAfterBreak="0">
+  <w:abstractNum w:abstractNumId="38" w15:restartNumberingAfterBreak="0">
     <w:nsid w:val="6D871343"/>
     <w:multiLevelType w:val="hybridMultilevel"/>
     <w:tmpl w:val="39B8D20C"/>
@@ -19230,7 +20849,7 @@
         <w:ind w:left="815" w:hanging="360"/>
       </w:pPr>
       <w:rPr>
-        <w:rFonts w:hint="default" w:ascii="Times New Roman" w:hAnsi="Times New Roman" w:eastAsia="Times New Roman" w:cs="Times New Roman"/>
+        <w:rFonts w:ascii="Times New Roman" w:eastAsia="Times New Roman" w:hAnsi="Times New Roman" w:cs="Times New Roman" w:hint="default"/>
         <w:b w:val="0"/>
         <w:bCs w:val="0"/>
         <w:i w:val="0"/>
@@ -19338,7 +20957,7 @@
       </w:rPr>
     </w:lvl>
   </w:abstractNum>
-  <w:abstractNum w:abstractNumId="37" w15:restartNumberingAfterBreak="0">
+  <w:abstractNum w:abstractNumId="39" w15:restartNumberingAfterBreak="0">
     <w:nsid w:val="6ED22D01"/>
     <w:multiLevelType w:val="hybridMultilevel"/>
     <w:tmpl w:val="826A94AE"/>
@@ -19427,7 +21046,7 @@
       </w:pPr>
     </w:lvl>
   </w:abstractNum>
-  <w:abstractNum w:abstractNumId="38" w15:restartNumberingAfterBreak="0">
+  <w:abstractNum w:abstractNumId="40" w15:restartNumberingAfterBreak="0">
     <w:nsid w:val="6F6D0511"/>
     <w:multiLevelType w:val="hybridMultilevel"/>
     <w:tmpl w:val="26B8C8B6"/>
@@ -19440,7 +21059,7 @@
         <w:ind w:left="815" w:hanging="360"/>
       </w:pPr>
       <w:rPr>
-        <w:rFonts w:hint="default" w:ascii="Times New Roman" w:hAnsi="Times New Roman" w:eastAsia="Times New Roman" w:cs="Times New Roman"/>
+        <w:rFonts w:ascii="Times New Roman" w:eastAsia="Times New Roman" w:hAnsi="Times New Roman" w:cs="Times New Roman" w:hint="default"/>
         <w:b w:val="0"/>
         <w:bCs w:val="0"/>
         <w:i w:val="0"/>
@@ -19548,7 +21167,7 @@
       </w:rPr>
     </w:lvl>
   </w:abstractNum>
-  <w:abstractNum w:abstractNumId="39" w15:restartNumberingAfterBreak="0">
+  <w:abstractNum w:abstractNumId="41" w15:restartNumberingAfterBreak="0">
     <w:nsid w:val="73887E63"/>
     <w:multiLevelType w:val="hybridMultilevel"/>
     <w:tmpl w:val="C37E2E30"/>
@@ -19575,7 +21194,7 @@
         <w:ind w:left="820" w:hanging="360"/>
       </w:pPr>
       <w:rPr>
-        <w:rFonts w:hint="default" w:ascii="Times New Roman" w:hAnsi="Times New Roman" w:eastAsia="Times New Roman" w:cs="Times New Roman"/>
+        <w:rFonts w:ascii="Times New Roman" w:eastAsia="Times New Roman" w:hAnsi="Times New Roman" w:cs="Times New Roman" w:hint="default"/>
         <w:b w:val="0"/>
         <w:bCs w:val="0"/>
         <w:i w:val="0"/>
@@ -19671,7 +21290,7 @@
       </w:rPr>
     </w:lvl>
   </w:abstractNum>
-  <w:abstractNum w:abstractNumId="40" w15:restartNumberingAfterBreak="0">
+  <w:abstractNum w:abstractNumId="42" w15:restartNumberingAfterBreak="0">
     <w:nsid w:val="7CDD7EE6"/>
     <w:multiLevelType w:val="hybridMultilevel"/>
     <w:tmpl w:val="D612191E"/>
@@ -19760,165 +21379,171 @@
       </w:pPr>
     </w:lvl>
   </w:abstractNum>
-  <w:num w:numId="1" w16cid:durableId="1969971914">
+  <w:num w:numId="1">
+    <w:abstractNumId w:val="28"/>
+  </w:num>
+  <w:num w:numId="2">
+    <w:abstractNumId w:val="23"/>
+  </w:num>
+  <w:num w:numId="3">
+    <w:abstractNumId w:val="2"/>
+  </w:num>
+  <w:num w:numId="4">
+    <w:abstractNumId w:val="9"/>
+  </w:num>
+  <w:num w:numId="5">
+    <w:abstractNumId w:val="32"/>
+  </w:num>
+  <w:num w:numId="6">
+    <w:abstractNumId w:val="13"/>
+  </w:num>
+  <w:num w:numId="7">
+    <w:abstractNumId w:val="18"/>
+  </w:num>
+  <w:num w:numId="8">
+    <w:abstractNumId w:val="40"/>
+  </w:num>
+  <w:num w:numId="9">
+    <w:abstractNumId w:val="14"/>
+  </w:num>
+  <w:num w:numId="10">
+    <w:abstractNumId w:val="6"/>
+  </w:num>
+  <w:num w:numId="11">
+    <w:abstractNumId w:val="36"/>
+  </w:num>
+  <w:num w:numId="12">
     <w:abstractNumId w:val="27"/>
   </w:num>
-  <w:num w:numId="2" w16cid:durableId="874124994">
+  <w:num w:numId="13">
+    <w:abstractNumId w:val="38"/>
+  </w:num>
+  <w:num w:numId="14">
+    <w:abstractNumId w:val="16"/>
+  </w:num>
+  <w:num w:numId="15">
+    <w:abstractNumId w:val="24"/>
+  </w:num>
+  <w:num w:numId="16">
+    <w:abstractNumId w:val="21"/>
+  </w:num>
+  <w:num w:numId="17">
+    <w:abstractNumId w:val="0"/>
+  </w:num>
+  <w:num w:numId="18">
+    <w:abstractNumId w:val="5"/>
+  </w:num>
+  <w:num w:numId="19">
+    <w:abstractNumId w:val="20"/>
+  </w:num>
+  <w:num w:numId="20">
+    <w:abstractNumId w:val="1"/>
+  </w:num>
+  <w:num w:numId="21">
     <w:abstractNumId w:val="22"/>
   </w:num>
-  <w:num w:numId="3" w16cid:durableId="520165341">
-    <w:abstractNumId w:val="2"/>
+  <w:num w:numId="22">
+    <w:abstractNumId w:val="41"/>
   </w:num>
-  <w:num w:numId="4" w16cid:durableId="208877997">
-    <w:abstractNumId w:val="9"/>
-  </w:num>
-  <w:num w:numId="5" w16cid:durableId="1461991216">
-    <w:abstractNumId w:val="31"/>
-  </w:num>
-  <w:num w:numId="6" w16cid:durableId="107359296">
-    <w:abstractNumId w:val="12"/>
-  </w:num>
-  <w:num w:numId="7" w16cid:durableId="804389650">
-    <w:abstractNumId w:val="17"/>
-  </w:num>
-  <w:num w:numId="8" w16cid:durableId="66652690">
-    <w:abstractNumId w:val="38"/>
-  </w:num>
-  <w:num w:numId="9" w16cid:durableId="596061045">
-    <w:abstractNumId w:val="13"/>
-  </w:num>
-  <w:num w:numId="10" w16cid:durableId="517159215">
-    <w:abstractNumId w:val="6"/>
-  </w:num>
-  <w:num w:numId="11" w16cid:durableId="1345130767">
-    <w:abstractNumId w:val="34"/>
-  </w:num>
-  <w:num w:numId="12" w16cid:durableId="1016080007">
-    <w:abstractNumId w:val="26"/>
-  </w:num>
-  <w:num w:numId="13" w16cid:durableId="446892741">
-    <w:abstractNumId w:val="36"/>
-  </w:num>
-  <w:num w:numId="14" w16cid:durableId="354844429">
-    <w:abstractNumId w:val="15"/>
-  </w:num>
-  <w:num w:numId="15" w16cid:durableId="197591056">
-    <w:abstractNumId w:val="23"/>
-  </w:num>
-  <w:num w:numId="16" w16cid:durableId="5330642">
-    <w:abstractNumId w:val="20"/>
-  </w:num>
-  <w:num w:numId="17" w16cid:durableId="888105047">
-    <w:abstractNumId w:val="0"/>
-  </w:num>
-  <w:num w:numId="18" w16cid:durableId="929968123">
-    <w:abstractNumId w:val="5"/>
-  </w:num>
-  <w:num w:numId="19" w16cid:durableId="205338872">
+  <w:num w:numId="23">
     <w:abstractNumId w:val="19"/>
   </w:num>
-  <w:num w:numId="20" w16cid:durableId="2070684058">
-    <w:abstractNumId w:val="1"/>
+  <w:num w:numId="24">
+    <w:abstractNumId w:val="37"/>
   </w:num>
-  <w:num w:numId="21" w16cid:durableId="1277714843">
-    <w:abstractNumId w:val="21"/>
-  </w:num>
-  <w:num w:numId="22" w16cid:durableId="1693334619">
-    <w:abstractNumId w:val="39"/>
-  </w:num>
-  <w:num w:numId="23" w16cid:durableId="1590239111">
-    <w:abstractNumId w:val="18"/>
-  </w:num>
-  <w:num w:numId="24" w16cid:durableId="143397572">
-    <w:abstractNumId w:val="35"/>
-  </w:num>
-  <w:num w:numId="25" w16cid:durableId="782264312">
+  <w:num w:numId="25">
     <w:abstractNumId w:val="7"/>
   </w:num>
-  <w:num w:numId="26" w16cid:durableId="1014960725">
+  <w:num w:numId="26">
     <w:abstractNumId w:val="4"/>
   </w:num>
-  <w:num w:numId="27" w16cid:durableId="1056004658">
+  <w:num w:numId="27">
     <w:abstractNumId w:val="8"/>
   </w:num>
-  <w:num w:numId="28" w16cid:durableId="1271159871">
-    <w:abstractNumId w:val="24"/>
+  <w:num w:numId="28">
+    <w:abstractNumId w:val="25"/>
   </w:num>
-  <w:num w:numId="29" w16cid:durableId="1377118895">
+  <w:num w:numId="29">
     <w:abstractNumId w:val="3"/>
   </w:num>
-  <w:num w:numId="30" w16cid:durableId="110903749">
-    <w:abstractNumId w:val="32"/>
+  <w:num w:numId="30">
+    <w:abstractNumId w:val="33"/>
   </w:num>
-  <w:num w:numId="31" w16cid:durableId="343632149">
+  <w:num w:numId="31">
     <w:abstractNumId w:val="3"/>
   </w:num>
-  <w:num w:numId="32" w16cid:durableId="715012945">
+  <w:num w:numId="32">
     <w:abstractNumId w:val="3"/>
     <w:lvlOverride w:ilvl="0">
       <w:startOverride w:val="1"/>
     </w:lvlOverride>
   </w:num>
-  <w:num w:numId="33" w16cid:durableId="281350465">
+  <w:num w:numId="33">
     <w:abstractNumId w:val="3"/>
     <w:lvlOverride w:ilvl="0">
       <w:startOverride w:val="1"/>
     </w:lvlOverride>
   </w:num>
-  <w:num w:numId="34" w16cid:durableId="159086547">
-    <w:abstractNumId w:val="16"/>
+  <w:num w:numId="34">
+    <w:abstractNumId w:val="17"/>
   </w:num>
-  <w:num w:numId="35" w16cid:durableId="1484201227">
+  <w:num w:numId="35">
     <w:abstractNumId w:val="11"/>
   </w:num>
-  <w:num w:numId="36" w16cid:durableId="959606787">
+  <w:num w:numId="36">
     <w:abstractNumId w:val="3"/>
     <w:lvlOverride w:ilvl="0">
       <w:startOverride w:val="4"/>
     </w:lvlOverride>
   </w:num>
-  <w:num w:numId="37" w16cid:durableId="1487890526">
-    <w:abstractNumId w:val="28"/>
+  <w:num w:numId="37">
+    <w:abstractNumId w:val="29"/>
   </w:num>
-  <w:num w:numId="38" w16cid:durableId="2010448639">
-    <w:abstractNumId w:val="25"/>
+  <w:num w:numId="38">
+    <w:abstractNumId w:val="26"/>
   </w:num>
-  <w:num w:numId="39" w16cid:durableId="669873864">
-    <w:abstractNumId w:val="25"/>
+  <w:num w:numId="39">
+    <w:abstractNumId w:val="26"/>
     <w:lvlOverride w:ilvl="0">
       <w:startOverride w:val="1"/>
     </w:lvlOverride>
   </w:num>
-  <w:num w:numId="40" w16cid:durableId="234513410">
-    <w:abstractNumId w:val="40"/>
+  <w:num w:numId="40">
+    <w:abstractNumId w:val="42"/>
   </w:num>
-  <w:num w:numId="41" w16cid:durableId="122233056">
+  <w:num w:numId="41">
+    <w:abstractNumId w:val="31"/>
+  </w:num>
+  <w:num w:numId="42">
+    <w:abstractNumId w:val="10"/>
+  </w:num>
+  <w:num w:numId="43">
+    <w:abstractNumId w:val="34"/>
+  </w:num>
+  <w:num w:numId="44">
+    <w:abstractNumId w:val="39"/>
+  </w:num>
+  <w:num w:numId="45">
+    <w:abstractNumId w:val="15"/>
+  </w:num>
+  <w:num w:numId="46">
     <w:abstractNumId w:val="30"/>
   </w:num>
-  <w:num w:numId="42" w16cid:durableId="1905487">
-    <w:abstractNumId w:val="10"/>
+  <w:num w:numId="47">
+    <w:abstractNumId w:val="12"/>
   </w:num>
-  <w:num w:numId="43" w16cid:durableId="228855146">
-    <w:abstractNumId w:val="33"/>
-  </w:num>
-  <w:num w:numId="44" w16cid:durableId="30613513">
-    <w:abstractNumId w:val="37"/>
-  </w:num>
-  <w:num w:numId="45" w16cid:durableId="286355498">
-    <w:abstractNumId w:val="14"/>
-  </w:num>
-  <w:num w:numId="46" w16cid:durableId="290521773">
-    <w:abstractNumId w:val="29"/>
+  <w:num w:numId="48">
+    <w:abstractNumId w:val="35"/>
   </w:num>
 </w:numbering>
 </file>
 
 <file path=word/styles.xml><?xml version="1.0" encoding="utf-8"?>
-<w:styles xmlns:mc="http://schemas.openxmlformats.org/markup-compatibility/2006" xmlns:r="http://schemas.openxmlformats.org/officeDocument/2006/relationships" xmlns:w="http://schemas.openxmlformats.org/wordprocessingml/2006/main" xmlns:w14="http://schemas.microsoft.com/office/word/2010/wordml" xmlns:w15="http://schemas.microsoft.com/office/word/2012/wordml" xmlns:w16cex="http://schemas.microsoft.com/office/word/2018/wordml/cex" xmlns:w16cid="http://schemas.microsoft.com/office/word/2016/wordml/cid" xmlns:w16="http://schemas.microsoft.com/office/word/2018/wordml" xmlns:w16du="http://schemas.microsoft.com/office/word/2023/wordml/word16du" xmlns:w16sdtdh="http://schemas.microsoft.com/office/word/2020/wordml/sdtdatahash" xmlns:w16se="http://schemas.microsoft.com/office/word/2015/wordml/symex" mc:Ignorable="w14 w15 w16se w16cid w16 w16cex w16sdtdh w16du">
+<w:styles xmlns:mc="http://schemas.openxmlformats.org/markup-compatibility/2006" xmlns:r="http://schemas.openxmlformats.org/officeDocument/2006/relationships" xmlns:w="http://schemas.openxmlformats.org/wordprocessingml/2006/main" xmlns:w14="http://schemas.microsoft.com/office/word/2010/wordml" xmlns:w15="http://schemas.microsoft.com/office/word/2012/wordml" xmlns:w16cex="http://schemas.microsoft.com/office/word/2018/wordml/cex" xmlns:w16cid="http://schemas.microsoft.com/office/word/2016/wordml/cid" xmlns:w16="http://schemas.microsoft.com/office/word/2018/wordml" xmlns:w16sdtdh="http://schemas.microsoft.com/office/word/2020/wordml/sdtdatahash" xmlns:w16se="http://schemas.microsoft.com/office/word/2015/wordml/symex" mc:Ignorable="w14 w15 w16se w16cid w16 w16cex w16sdtdh">
   <w:docDefaults>
     <w:rPrDefault>
       <w:rPr>
-        <w:rFonts w:asciiTheme="minorHAnsi" w:hAnsiTheme="minorHAnsi" w:eastAsiaTheme="minorHAnsi" w:cstheme="minorBidi"/>
+        <w:rFonts w:asciiTheme="minorHAnsi" w:eastAsiaTheme="minorHAnsi" w:hAnsiTheme="minorHAnsi" w:cstheme="minorBidi"/>
         <w:sz w:val="22"/>
         <w:szCs w:val="22"/>
         <w:lang w:val="en-US" w:eastAsia="en-US" w:bidi="ar-SA"/>
@@ -19935,14 +21560,14 @@
   <w:latentStyles w:defLockedState="0" w:defUIPriority="99" w:defSemiHidden="0" w:defUnhideWhenUsed="0" w:defQFormat="0" w:count="376">
     <w:lsdException w:name="Normal" w:uiPriority="0" w:qFormat="1"/>
     <w:lsdException w:name="heading 1" w:uiPriority="9" w:qFormat="1"/>
-    <w:lsdException w:name="heading 2" w:uiPriority="9" w:semiHidden="1" w:unhideWhenUsed="1" w:qFormat="1"/>
-    <w:lsdException w:name="heading 3" w:uiPriority="9" w:semiHidden="1" w:unhideWhenUsed="1" w:qFormat="1"/>
-    <w:lsdException w:name="heading 4" w:uiPriority="9" w:semiHidden="1" w:unhideWhenUsed="1" w:qFormat="1"/>
-    <w:lsdException w:name="heading 5" w:uiPriority="9" w:semiHidden="1" w:unhideWhenUsed="1" w:qFormat="1"/>
-    <w:lsdException w:name="heading 6" w:uiPriority="9" w:semiHidden="1" w:unhideWhenUsed="1" w:qFormat="1"/>
-    <w:lsdException w:name="heading 7" w:uiPriority="9" w:semiHidden="1" w:unhideWhenUsed="1" w:qFormat="1"/>
-    <w:lsdException w:name="heading 8" w:uiPriority="9" w:semiHidden="1" w:unhideWhenUsed="1" w:qFormat="1"/>
-    <w:lsdException w:name="heading 9" w:uiPriority="9" w:semiHidden="1" w:unhideWhenUsed="1" w:qFormat="1"/>
+    <w:lsdException w:name="heading 2" w:semiHidden="1" w:uiPriority="9" w:unhideWhenUsed="1" w:qFormat="1"/>
+    <w:lsdException w:name="heading 3" w:semiHidden="1" w:uiPriority="9" w:unhideWhenUsed="1" w:qFormat="1"/>
+    <w:lsdException w:name="heading 4" w:semiHidden="1" w:uiPriority="9" w:unhideWhenUsed="1" w:qFormat="1"/>
+    <w:lsdException w:name="heading 5" w:semiHidden="1" w:uiPriority="9" w:unhideWhenUsed="1" w:qFormat="1"/>
+    <w:lsdException w:name="heading 6" w:semiHidden="1" w:uiPriority="9" w:unhideWhenUsed="1" w:qFormat="1"/>
+    <w:lsdException w:name="heading 7" w:semiHidden="1" w:uiPriority="9" w:unhideWhenUsed="1" w:qFormat="1"/>
+    <w:lsdException w:name="heading 8" w:semiHidden="1" w:uiPriority="9" w:unhideWhenUsed="1" w:qFormat="1"/>
+    <w:lsdException w:name="heading 9" w:semiHidden="1" w:uiPriority="9" w:unhideWhenUsed="1" w:qFormat="1"/>
     <w:lsdException w:name="index 1" w:semiHidden="1" w:unhideWhenUsed="1"/>
     <w:lsdException w:name="index 2" w:semiHidden="1" w:unhideWhenUsed="1"/>
     <w:lsdException w:name="index 3" w:semiHidden="1" w:unhideWhenUsed="1"/>
@@ -19952,22 +21577,22 @@
     <w:lsdException w:name="index 7" w:semiHidden="1" w:unhideWhenUsed="1"/>
     <w:lsdException w:name="index 8" w:semiHidden="1" w:unhideWhenUsed="1"/>
     <w:lsdException w:name="index 9" w:semiHidden="1" w:unhideWhenUsed="1"/>
-    <w:lsdException w:name="toc 1" w:uiPriority="39" w:semiHidden="1" w:unhideWhenUsed="1"/>
-    <w:lsdException w:name="toc 2" w:uiPriority="39" w:semiHidden="1" w:unhideWhenUsed="1"/>
-    <w:lsdException w:name="toc 3" w:uiPriority="39" w:semiHidden="1" w:unhideWhenUsed="1"/>
-    <w:lsdException w:name="toc 4" w:uiPriority="39" w:semiHidden="1" w:unhideWhenUsed="1"/>
-    <w:lsdException w:name="toc 5" w:uiPriority="39" w:semiHidden="1" w:unhideWhenUsed="1"/>
-    <w:lsdException w:name="toc 6" w:uiPriority="39" w:semiHidden="1" w:unhideWhenUsed="1"/>
-    <w:lsdException w:name="toc 7" w:uiPriority="39" w:semiHidden="1" w:unhideWhenUsed="1"/>
-    <w:lsdException w:name="toc 8" w:uiPriority="39" w:semiHidden="1" w:unhideWhenUsed="1"/>
-    <w:lsdException w:name="toc 9" w:uiPriority="39" w:semiHidden="1" w:unhideWhenUsed="1"/>
+    <w:lsdException w:name="toc 1" w:semiHidden="1" w:uiPriority="39" w:unhideWhenUsed="1"/>
+    <w:lsdException w:name="toc 2" w:semiHidden="1" w:uiPriority="39" w:unhideWhenUsed="1"/>
+    <w:lsdException w:name="toc 3" w:semiHidden="1" w:uiPriority="39" w:unhideWhenUsed="1"/>
+    <w:lsdException w:name="toc 4" w:semiHidden="1" w:uiPriority="39" w:unhideWhenUsed="1"/>
+    <w:lsdException w:name="toc 5" w:semiHidden="1" w:uiPriority="39" w:unhideWhenUsed="1"/>
+    <w:lsdException w:name="toc 6" w:semiHidden="1" w:uiPriority="39" w:unhideWhenUsed="1"/>
+    <w:lsdException w:name="toc 7" w:semiHidden="1" w:uiPriority="39" w:unhideWhenUsed="1"/>
+    <w:lsdException w:name="toc 8" w:semiHidden="1" w:uiPriority="39" w:unhideWhenUsed="1"/>
+    <w:lsdException w:name="toc 9" w:semiHidden="1" w:uiPriority="39" w:unhideWhenUsed="1"/>
     <w:lsdException w:name="Normal Indent" w:semiHidden="1" w:unhideWhenUsed="1"/>
     <w:lsdException w:name="footnote text" w:semiHidden="1" w:unhideWhenUsed="1"/>
     <w:lsdException w:name="annotation text" w:semiHidden="1" w:unhideWhenUsed="1"/>
     <w:lsdException w:name="header" w:semiHidden="1" w:unhideWhenUsed="1"/>
     <w:lsdException w:name="footer" w:semiHidden="1" w:unhideWhenUsed="1"/>
     <w:lsdException w:name="index heading" w:semiHidden="1" w:unhideWhenUsed="1"/>
-    <w:lsdException w:name="caption" w:uiPriority="35" w:semiHidden="1" w:unhideWhenUsed="1" w:qFormat="1"/>
+    <w:lsdException w:name="caption" w:semiHidden="1" w:uiPriority="35" w:unhideWhenUsed="1" w:qFormat="1"/>
     <w:lsdException w:name="table of figures" w:semiHidden="1" w:unhideWhenUsed="1"/>
     <w:lsdException w:name="envelope address" w:semiHidden="1" w:unhideWhenUsed="1"/>
     <w:lsdException w:name="envelope return" w:semiHidden="1" w:unhideWhenUsed="1"/>
@@ -19998,7 +21623,7 @@
     <w:lsdException w:name="Title" w:uiPriority="10" w:qFormat="1"/>
     <w:lsdException w:name="Closing" w:semiHidden="1" w:unhideWhenUsed="1"/>
     <w:lsdException w:name="Signature" w:semiHidden="1" w:unhideWhenUsed="1"/>
-    <w:lsdException w:name="Default Paragraph Font" w:uiPriority="1" w:semiHidden="1" w:unhideWhenUsed="1"/>
+    <w:lsdException w:name="Default Paragraph Font" w:semiHidden="1" w:uiPriority="1" w:unhideWhenUsed="1"/>
     <w:lsdException w:name="Body Text" w:semiHidden="1" w:unhideWhenUsed="1"/>
     <w:lsdException w:name="Body Text Indent" w:semiHidden="1" w:unhideWhenUsed="1"/>
     <w:lsdException w:name="List Continue" w:semiHidden="1" w:unhideWhenUsed="1"/>
@@ -20198,8 +21823,8 @@
     <w:lsdException w:name="Subtle Reference" w:uiPriority="31" w:qFormat="1"/>
     <w:lsdException w:name="Intense Reference" w:uiPriority="32" w:qFormat="1"/>
     <w:lsdException w:name="Book Title" w:uiPriority="33" w:qFormat="1"/>
-    <w:lsdException w:name="Bibliography" w:uiPriority="37" w:semiHidden="1" w:unhideWhenUsed="1"/>
-    <w:lsdException w:name="TOC Heading" w:uiPriority="39" w:semiHidden="1" w:unhideWhenUsed="1" w:qFormat="1"/>
+    <w:lsdException w:name="Bibliography" w:semiHidden="1" w:uiPriority="37" w:unhideWhenUsed="1"/>
+    <w:lsdException w:name="TOC Heading" w:semiHidden="1" w:uiPriority="39" w:unhideWhenUsed="1" w:qFormat="1"/>
     <w:lsdException w:name="Plain Table 1" w:uiPriority="41"/>
     <w:lsdException w:name="Plain Table 2" w:uiPriority="42"/>
     <w:lsdException w:name="Plain Table 3" w:uiPriority="43"/>
@@ -20310,11 +21935,11 @@
     <w:lsdException w:name="Unresolved Mention" w:semiHidden="1" w:unhideWhenUsed="1"/>
     <w:lsdException w:name="Smart Link" w:semiHidden="1" w:unhideWhenUsed="1"/>
   </w:latentStyles>
-  <w:style w:type="paragraph" w:styleId="Normal" w:default="1">
+  <w:style w:type="paragraph" w:default="1" w:styleId="Normal">
     <w:name w:val="Normal"/>
     <w:qFormat/>
     <w:rPr>
-      <w:rFonts w:ascii="Times New Roman" w:hAnsi="Times New Roman" w:eastAsia="Times New Roman" w:cs="Times New Roman"/>
+      <w:rFonts w:ascii="Times New Roman" w:eastAsia="Times New Roman" w:hAnsi="Times New Roman" w:cs="Times New Roman"/>
       <w:lang w:val="id"/>
     </w:rPr>
   </w:style>
@@ -20383,13 +22008,13 @@
       <w:szCs w:val="24"/>
     </w:rPr>
   </w:style>
-  <w:style w:type="character" w:styleId="DefaultParagraphFont" w:default="1">
+  <w:style w:type="character" w:default="1" w:styleId="DefaultParagraphFont">
     <w:name w:val="Default Paragraph Font"/>
     <w:uiPriority w:val="1"/>
     <w:semiHidden/>
     <w:unhideWhenUsed/>
   </w:style>
-  <w:style w:type="table" w:styleId="TableNormal" w:default="1">
+  <w:style w:type="table" w:default="1" w:styleId="TableNormal">
     <w:name w:val="Normal Table"/>
     <w:uiPriority w:val="99"/>
     <w:semiHidden/>
@@ -20404,7 +22029,7 @@
       </w:tblCellMar>
     </w:tblPr>
   </w:style>
-  <w:style w:type="numbering" w:styleId="NoList" w:default="1">
+  <w:style w:type="numbering" w:default="1" w:styleId="NoList">
     <w:name w:val="No List"/>
     <w:uiPriority w:val="99"/>
     <w:semiHidden/>
@@ -20452,20 +22077,20 @@
       <w:ind w:left="820" w:hanging="360"/>
     </w:pPr>
   </w:style>
-  <w:style w:type="paragraph" w:styleId="TableParagraph" w:customStyle="1">
+  <w:style w:type="paragraph" w:customStyle="1" w:styleId="TableParagraph">
     <w:name w:val="Table Paragraph"/>
     <w:basedOn w:val="Normal"/>
     <w:uiPriority w:val="1"/>
     <w:qFormat/>
   </w:style>
-  <w:style w:type="character" w:styleId="Heading3Char" w:customStyle="1">
+  <w:style w:type="character" w:customStyle="1" w:styleId="Heading3Char">
     <w:name w:val="Heading 3 Char"/>
     <w:basedOn w:val="DefaultParagraphFont"/>
     <w:link w:val="Heading3"/>
     <w:uiPriority w:val="9"/>
     <w:rsid w:val="001B11C4"/>
     <w:rPr>
-      <w:rFonts w:ascii="Times New Roman" w:hAnsi="Times New Roman" w:eastAsiaTheme="majorEastAsia" w:cstheme="majorBidi"/>
+      <w:rFonts w:ascii="Times New Roman" w:eastAsiaTheme="majorEastAsia" w:hAnsi="Times New Roman" w:cstheme="majorBidi"/>
       <w:b/>
       <w:sz w:val="24"/>
       <w:szCs w:val="24"/>
@@ -20521,12 +22146,12 @@
     <w:rsid w:val="00F14957"/>
     <w:tblPr>
       <w:tblBorders>
-        <w:top w:val="single" w:color="auto" w:sz="4" w:space="0"/>
-        <w:left w:val="single" w:color="auto" w:sz="4" w:space="0"/>
-        <w:bottom w:val="single" w:color="auto" w:sz="4" w:space="0"/>
-        <w:right w:val="single" w:color="auto" w:sz="4" w:space="0"/>
-        <w:insideH w:val="single" w:color="auto" w:sz="4" w:space="0"/>
-        <w:insideV w:val="single" w:color="auto" w:sz="4" w:space="0"/>
+        <w:top w:val="single" w:sz="4" w:space="0" w:color="auto"/>
+        <w:left w:val="single" w:sz="4" w:space="0" w:color="auto"/>
+        <w:bottom w:val="single" w:sz="4" w:space="0" w:color="auto"/>
+        <w:right w:val="single" w:sz="4" w:space="0" w:color="auto"/>
+        <w:insideH w:val="single" w:sz="4" w:space="0" w:color="auto"/>
+        <w:insideV w:val="single" w:sz="4" w:space="0" w:color="auto"/>
       </w:tblBorders>
     </w:tblPr>
   </w:style>

</xml_diff>